<commit_message>
Testen DB mit 10 000 Patienten
</commit_message>
<xml_diff>
--- a/myProject/Praktikum_Fhirbase_FhirHapi.docx
+++ b/myProject/Praktikum_Fhirbase_FhirHapi.docx
@@ -3007,13 +3007,7 @@
         <w:rPr>
           <w:lang w:val="de-DE"/>
         </w:rPr>
-        <w:t xml:space="preserve"> - </w:t>
-      </w:r>
-      <w:r>
-        <w:rPr>
-          <w:lang w:val="de-DE"/>
-        </w:rPr>
-        <w:t>Einführung</w:t>
+        <w:t xml:space="preserve"> - Einführung</w:t>
       </w:r>
     </w:p>
     <w:p/>
@@ -4357,6 +4351,42 @@
         <w:t xml:space="preserve"> - Installation</w:t>
       </w:r>
     </w:p>
+    <w:p/>
+    <w:p>
+      <w:pPr>
+        <w:rPr>
+          <w:b/>
+        </w:rPr>
+      </w:pPr>
+      <w:r>
+        <w:rPr>
+          <w:b/>
+        </w:rPr>
+        <w:t>1.</w:t>
+      </w:r>
+      <w:r>
+        <w:tab/>
+      </w:r>
+      <w:r>
+        <w:rPr>
+          <w:b/>
+        </w:rPr>
+        <w:t>Installation</w:t>
+      </w:r>
+      <w:r>
+        <w:rPr>
+          <w:b/>
+        </w:rPr>
+        <w:t xml:space="preserve"> </w:t>
+      </w:r>
+    </w:p>
+    <w:p>
+      <w:pPr>
+        <w:rPr>
+          <w:i/>
+        </w:rPr>
+      </w:pPr>
+    </w:p>
     <w:p>
       <w:r>
         <w:t xml:space="preserve">Das </w:t>
@@ -4603,7 +4633,13 @@
         <w:rPr>
           <w:b/>
         </w:rPr>
-        <w:t>1.</w:t>
+        <w:t>2</w:t>
+      </w:r>
+      <w:r>
+        <w:rPr>
+          <w:b/>
+        </w:rPr>
+        <w:t>.</w:t>
       </w:r>
       <w:r>
         <w:tab/>
@@ -4768,6 +4804,7 @@
         <w:rPr>
           <w:i/>
         </w:rPr>
+        <w:lastRenderedPageBreak/>
         <w:t>GenericClient.java</w:t>
       </w:r>
       <w:r>
@@ -4807,7 +4844,13 @@
         <w:rPr>
           <w:b/>
         </w:rPr>
-        <w:t>2.</w:t>
+        <w:t>3</w:t>
+      </w:r>
+      <w:r>
+        <w:rPr>
+          <w:b/>
+        </w:rPr>
+        <w:t>.</w:t>
       </w:r>
       <w:r>
         <w:tab/>
@@ -4922,7 +4965,13 @@
         <w:rPr>
           <w:b/>
         </w:rPr>
-        <w:t>3.</w:t>
+        <w:t>4</w:t>
+      </w:r>
+      <w:r>
+        <w:rPr>
+          <w:b/>
+        </w:rPr>
+        <w:t>.</w:t>
       </w:r>
       <w:r>
         <w:rPr>
@@ -5042,7 +5091,7 @@
         <w:rPr>
           <w:b/>
         </w:rPr>
-        <w:t>4</w:t>
+        <w:t>5</w:t>
       </w:r>
       <w:r>
         <w:rPr>
@@ -5260,212 +5309,6 @@
         <w:t xml:space="preserve"> Zeichnen einfügen</w:t>
       </w:r>
     </w:p>
-    <w:p>
-      <w:r>
-        <w:t xml:space="preserve">In </w:t>
-      </w:r>
-      <w:r>
-        <w:t>den ersten und zweiten Punkten</w:t>
-      </w:r>
-      <w:r>
-        <w:t xml:space="preserve"> erstellte</w:t>
-      </w:r>
-      <w:r>
-        <w:t>n</w:t>
-      </w:r>
-      <w:r>
-        <w:t xml:space="preserve"> Befehlen funktionieren in </w:t>
-      </w:r>
-      <w:proofErr w:type="spellStart"/>
-      <w:r>
-        <w:t>pgAdmin</w:t>
-      </w:r>
-      <w:proofErr w:type="spellEnd"/>
-      <w:r>
-        <w:t xml:space="preserve"> (manuelle Prüfung)</w:t>
-      </w:r>
-      <w:r>
-        <w:t>. Leider nach dem Einfügen von „</w:t>
-      </w:r>
-      <w:proofErr w:type="spellStart"/>
-      <w:r>
-        <w:t>Escapes</w:t>
-      </w:r>
-      <w:proofErr w:type="spellEnd"/>
-      <w:r>
-        <w:t xml:space="preserve">“ </w:t>
-      </w:r>
-      <w:proofErr w:type="spellStart"/>
-      <w:r>
-        <w:t>bekommnt</w:t>
-      </w:r>
-      <w:proofErr w:type="spellEnd"/>
-      <w:r>
-        <w:t xml:space="preserve"> man eine Fehlermeldung. Es wird in Weiteren getestet.</w:t>
-      </w:r>
-    </w:p>
-    <w:p/>
-    <w:p>
-      <w:pPr>
-        <w:ind w:left="705" w:hanging="705"/>
-        <w:rPr>
-          <w:i/>
-        </w:rPr>
-      </w:pPr>
-      <w:r>
-        <w:rPr>
-          <w:b/>
-        </w:rPr>
-        <w:t>5</w:t>
-      </w:r>
-      <w:r>
-        <w:rPr>
-          <w:b/>
-        </w:rPr>
-        <w:t>.</w:t>
-      </w:r>
-      <w:r>
-        <w:rPr>
-          <w:b/>
-        </w:rPr>
-        <w:tab/>
-        <w:t xml:space="preserve">Erzeugen von Patient mit Random-daten </w:t>
-      </w:r>
-      <w:r>
-        <w:rPr>
-          <w:b/>
-        </w:rPr>
-        <w:t>ohne</w:t>
-      </w:r>
-      <w:r>
-        <w:rPr>
-          <w:b/>
-        </w:rPr>
-        <w:t xml:space="preserve"> </w:t>
-      </w:r>
-      <w:proofErr w:type="spellStart"/>
-      <w:r>
-        <w:rPr>
-          <w:b/>
-        </w:rPr>
-        <w:t>Hapi</w:t>
-      </w:r>
-      <w:proofErr w:type="spellEnd"/>
-      <w:r>
-        <w:rPr>
-          <w:b/>
-        </w:rPr>
-        <w:t xml:space="preserve"> Objekt: </w:t>
-      </w:r>
-      <w:r>
-        <w:rPr>
-          <w:b/>
-        </w:rPr>
-        <w:br/>
-      </w:r>
-      <w:r>
-        <w:rPr>
-          <w:i/>
-        </w:rPr>
-        <w:t>PatEncounter_Random_NoObject.java</w:t>
-      </w:r>
-    </w:p>
-    <w:p/>
-    <w:p>
-      <w:r>
-        <w:t xml:space="preserve">Der andere und einfachere Weg wäre, dass es keine </w:t>
-      </w:r>
-      <w:proofErr w:type="spellStart"/>
-      <w:r>
-        <w:t>Hapi</w:t>
-      </w:r>
-      <w:proofErr w:type="spellEnd"/>
-      <w:r>
-        <w:t xml:space="preserve"> Objekt erzeugt wird. </w:t>
-      </w:r>
-    </w:p>
-    <w:p>
-      <w:r>
-        <w:t xml:space="preserve">Um 1 Million Patient mit jeweils einem Encounter erzeugen zu können, kann </w:t>
-      </w:r>
-      <w:r>
-        <w:t xml:space="preserve">es </w:t>
-      </w:r>
-      <w:r>
-        <w:t>auch oh</w:t>
-      </w:r>
-      <w:r>
-        <w:t xml:space="preserve">ne Erstellung von </w:t>
-      </w:r>
-      <w:proofErr w:type="spellStart"/>
-      <w:r>
-        <w:t>Hapi</w:t>
-      </w:r>
-      <w:proofErr w:type="spellEnd"/>
-      <w:r>
-        <w:t xml:space="preserve"> Objekt bewerkstelligen</w:t>
-      </w:r>
-      <w:r>
-        <w:t>.</w:t>
-      </w:r>
-      <w:r>
-        <w:t xml:space="preserve"> So wird sowohl die Erzeugung von Objekt als auch die Befüllung erspart.</w:t>
-      </w:r>
-    </w:p>
-    <w:p>
-      <w:r>
-        <w:t>In diesem Beispiel wird</w:t>
-      </w:r>
-      <w:r>
-        <w:t xml:space="preserve"> ein Pati</w:t>
-      </w:r>
-      <w:r>
-        <w:t>e</w:t>
-      </w:r>
-      <w:r>
-        <w:t>n</w:t>
-      </w:r>
-      <w:r>
-        <w:t>t-Encounter Paar erstellt und</w:t>
-      </w:r>
-      <w:r>
-        <w:t xml:space="preserve"> in den</w:t>
-      </w:r>
-      <w:r>
-        <w:t xml:space="preserve"> String-Statement</w:t>
-      </w:r>
-      <w:r>
-        <w:t>s</w:t>
-      </w:r>
-      <w:r>
-        <w:t xml:space="preserve"> (</w:t>
-      </w:r>
-      <w:proofErr w:type="spellStart"/>
-      <w:r>
-        <w:t>SqlPatient</w:t>
-      </w:r>
-      <w:proofErr w:type="spellEnd"/>
-      <w:r>
-        <w:t xml:space="preserve"> / </w:t>
-      </w:r>
-      <w:proofErr w:type="spellStart"/>
-      <w:r>
-        <w:t>SqlEncounter</w:t>
-      </w:r>
-      <w:proofErr w:type="spellEnd"/>
-      <w:r>
-        <w:t xml:space="preserve">) die randomisierten Dateien </w:t>
-      </w:r>
-      <w:r>
-        <w:t>hinzu</w:t>
-      </w:r>
-      <w:r>
-        <w:t>gefügt</w:t>
-      </w:r>
-      <w:r>
-        <w:t>.</w:t>
-      </w:r>
-    </w:p>
     <w:p/>
     <w:p>
       <w:r>
@@ -5474,10 +5317,10 @@
           <w:lang w:val="en-US"/>
         </w:rPr>
         <w:drawing>
-          <wp:inline distT="0" distB="0" distL="0" distR="0" wp14:anchorId="19EE580B" wp14:editId="08F707EE">
-            <wp:extent cx="5759450" cy="1431290"/>
-            <wp:effectExtent l="0" t="0" r="0" b="0"/>
-            <wp:docPr id="13" name="Grafik 13"/>
+          <wp:inline distT="0" distB="0" distL="0" distR="0" wp14:anchorId="3F92AC4E" wp14:editId="153C4565">
+            <wp:extent cx="5759450" cy="1120775"/>
+            <wp:effectExtent l="0" t="0" r="0" b="3175"/>
+            <wp:docPr id="14" name="Grafik 14"/>
             <wp:cNvGraphicFramePr>
               <a:graphicFrameLocks xmlns:a="http://schemas.openxmlformats.org/drawingml/2006/main" noChangeAspect="1"/>
             </wp:cNvGraphicFramePr>
@@ -5497,6 +5340,257 @@
                   <pic:spPr>
                     <a:xfrm>
                       <a:off x="0" y="0"/>
+                      <a:ext cx="5759450" cy="1120775"/>
+                    </a:xfrm>
+                    <a:prstGeom prst="rect">
+                      <a:avLst/>
+                    </a:prstGeom>
+                  </pic:spPr>
+                </pic:pic>
+              </a:graphicData>
+            </a:graphic>
+          </wp:inline>
+        </w:drawing>
+      </w:r>
+    </w:p>
+    <w:p/>
+    <w:p>
+      <w:r>
+        <w:t xml:space="preserve">In </w:t>
+      </w:r>
+      <w:r>
+        <w:t>den ersten und zweiten Punkten</w:t>
+      </w:r>
+      <w:r>
+        <w:t xml:space="preserve"> erstellte</w:t>
+      </w:r>
+      <w:r>
+        <w:t>n</w:t>
+      </w:r>
+      <w:r>
+        <w:t xml:space="preserve"> Befehlen funktionieren in </w:t>
+      </w:r>
+      <w:proofErr w:type="spellStart"/>
+      <w:r>
+        <w:t>pgAdmin</w:t>
+      </w:r>
+      <w:proofErr w:type="spellEnd"/>
+      <w:r>
+        <w:t xml:space="preserve"> (manuelle Prüfung)</w:t>
+      </w:r>
+      <w:r>
+        <w:t>. Leider nach dem Einfügen von „</w:t>
+      </w:r>
+      <w:proofErr w:type="spellStart"/>
+      <w:r>
+        <w:t>Escapes</w:t>
+      </w:r>
+      <w:proofErr w:type="spellEnd"/>
+      <w:r>
+        <w:t xml:space="preserve">“ </w:t>
+      </w:r>
+      <w:proofErr w:type="spellStart"/>
+      <w:r>
+        <w:t>bekommnt</w:t>
+      </w:r>
+      <w:proofErr w:type="spellEnd"/>
+      <w:r>
+        <w:t xml:space="preserve"> man eine Fehlermeldung. Es wird in Weiteren getestet.</w:t>
+      </w:r>
+    </w:p>
+    <w:p/>
+    <w:p>
+      <w:pPr>
+        <w:ind w:left="705" w:hanging="705"/>
+        <w:rPr>
+          <w:i/>
+        </w:rPr>
+      </w:pPr>
+      <w:r>
+        <w:rPr>
+          <w:b/>
+        </w:rPr>
+        <w:t>6</w:t>
+      </w:r>
+      <w:r>
+        <w:rPr>
+          <w:b/>
+        </w:rPr>
+        <w:t>.</w:t>
+      </w:r>
+      <w:r>
+        <w:rPr>
+          <w:b/>
+        </w:rPr>
+        <w:tab/>
+        <w:t xml:space="preserve">Erzeugen von Patient mit Random-daten </w:t>
+      </w:r>
+      <w:r>
+        <w:rPr>
+          <w:b/>
+        </w:rPr>
+        <w:t>ohne</w:t>
+      </w:r>
+      <w:r>
+        <w:rPr>
+          <w:b/>
+        </w:rPr>
+        <w:t xml:space="preserve"> </w:t>
+      </w:r>
+      <w:proofErr w:type="spellStart"/>
+      <w:r>
+        <w:rPr>
+          <w:b/>
+        </w:rPr>
+        <w:t>Hapi</w:t>
+      </w:r>
+      <w:proofErr w:type="spellEnd"/>
+      <w:r>
+        <w:rPr>
+          <w:b/>
+        </w:rPr>
+        <w:t xml:space="preserve"> Objekt: </w:t>
+      </w:r>
+      <w:r>
+        <w:rPr>
+          <w:b/>
+        </w:rPr>
+        <w:br/>
+      </w:r>
+      <w:r>
+        <w:rPr>
+          <w:i/>
+        </w:rPr>
+        <w:t>PatEncounter_Random_NoObject.java</w:t>
+      </w:r>
+    </w:p>
+    <w:p/>
+    <w:p>
+      <w:r>
+        <w:t xml:space="preserve">Der andere und einfachere Weg wäre, dass es keine </w:t>
+      </w:r>
+      <w:proofErr w:type="spellStart"/>
+      <w:r>
+        <w:t>Hapi</w:t>
+      </w:r>
+      <w:proofErr w:type="spellEnd"/>
+      <w:r>
+        <w:t xml:space="preserve"> Objekt erzeugt wird. </w:t>
+      </w:r>
+    </w:p>
+    <w:p>
+      <w:r>
+        <w:t xml:space="preserve">Um 1 Million Patient mit jeweils einem Encounter erzeugen zu können, kann </w:t>
+      </w:r>
+      <w:r>
+        <w:t xml:space="preserve">es </w:t>
+      </w:r>
+      <w:r>
+        <w:t>auch oh</w:t>
+      </w:r>
+      <w:r>
+        <w:t xml:space="preserve">ne Erstellung von </w:t>
+      </w:r>
+      <w:proofErr w:type="spellStart"/>
+      <w:r>
+        <w:t>Hapi</w:t>
+      </w:r>
+      <w:proofErr w:type="spellEnd"/>
+      <w:r>
+        <w:t xml:space="preserve"> Objekt bewerkstelligen</w:t>
+      </w:r>
+      <w:r>
+        <w:t>.</w:t>
+      </w:r>
+      <w:r>
+        <w:t xml:space="preserve"> So wird sowohl die Erzeugung von Objekt als auch die Befüllung erspart.</w:t>
+      </w:r>
+    </w:p>
+    <w:p>
+      <w:r>
+        <w:t>In diesem Beispiel wird</w:t>
+      </w:r>
+      <w:r>
+        <w:t xml:space="preserve"> ein Pati</w:t>
+      </w:r>
+      <w:r>
+        <w:t>e</w:t>
+      </w:r>
+      <w:r>
+        <w:t>n</w:t>
+      </w:r>
+      <w:r>
+        <w:t>t-Encounter Paar erstellt und</w:t>
+      </w:r>
+      <w:r>
+        <w:t xml:space="preserve"> in den</w:t>
+      </w:r>
+      <w:r>
+        <w:t xml:space="preserve"> String-Statement</w:t>
+      </w:r>
+      <w:r>
+        <w:t>s</w:t>
+      </w:r>
+      <w:r>
+        <w:t xml:space="preserve"> (</w:t>
+      </w:r>
+      <w:proofErr w:type="spellStart"/>
+      <w:r>
+        <w:t>SqlPatient</w:t>
+      </w:r>
+      <w:proofErr w:type="spellEnd"/>
+      <w:r>
+        <w:t xml:space="preserve"> / </w:t>
+      </w:r>
+      <w:proofErr w:type="spellStart"/>
+      <w:r>
+        <w:t>SqlEncounter</w:t>
+      </w:r>
+      <w:proofErr w:type="spellEnd"/>
+      <w:r>
+        <w:t xml:space="preserve">) die randomisierten Dateien </w:t>
+      </w:r>
+      <w:r>
+        <w:t>hinzu</w:t>
+      </w:r>
+      <w:r>
+        <w:t>gefügt</w:t>
+      </w:r>
+      <w:r>
+        <w:t>.</w:t>
+      </w:r>
+    </w:p>
+    <w:p/>
+    <w:p>
+      <w:r>
+        <w:rPr>
+          <w:noProof/>
+          <w:lang w:val="en-US"/>
+        </w:rPr>
+        <w:drawing>
+          <wp:inline distT="0" distB="0" distL="0" distR="0" wp14:anchorId="19EE580B" wp14:editId="08F707EE">
+            <wp:extent cx="5759450" cy="1431290"/>
+            <wp:effectExtent l="0" t="0" r="0" b="0"/>
+            <wp:docPr id="13" name="Grafik 13"/>
+            <wp:cNvGraphicFramePr>
+              <a:graphicFrameLocks xmlns:a="http://schemas.openxmlformats.org/drawingml/2006/main" noChangeAspect="1"/>
+            </wp:cNvGraphicFramePr>
+            <a:graphic xmlns:a="http://schemas.openxmlformats.org/drawingml/2006/main">
+              <a:graphicData uri="http://schemas.openxmlformats.org/drawingml/2006/picture">
+                <pic:pic xmlns:pic="http://schemas.openxmlformats.org/drawingml/2006/picture">
+                  <pic:nvPicPr>
+                    <pic:cNvPr id="1" name=""/>
+                    <pic:cNvPicPr/>
+                  </pic:nvPicPr>
+                  <pic:blipFill>
+                    <a:blip r:embed="rId25"/>
+                    <a:stretch>
+                      <a:fillRect/>
+                    </a:stretch>
+                  </pic:blipFill>
+                  <pic:spPr>
+                    <a:xfrm>
+                      <a:off x="0" y="0"/>
                       <a:ext cx="5759450" cy="1431290"/>
                     </a:xfrm>
                     <a:prstGeom prst="rect">
@@ -5539,36 +5633,150 @@
     </w:p>
     <w:p/>
     <w:p>
+      <w:r>
+        <w:t xml:space="preserve">Im Beispiel wurde die Erzeugung von Patient-Encounter mit </w:t>
+      </w:r>
+      <w:proofErr w:type="spellStart"/>
+      <w:r>
+        <w:t>For</w:t>
+      </w:r>
+      <w:proofErr w:type="spellEnd"/>
+      <w:r>
+        <w:t xml:space="preserve">-Schleife und </w:t>
+      </w:r>
+      <w:proofErr w:type="spellStart"/>
+      <w:r>
+        <w:t>unique</w:t>
+      </w:r>
+      <w:proofErr w:type="spellEnd"/>
+      <w:r>
+        <w:t xml:space="preserve"> </w:t>
+      </w:r>
+      <w:proofErr w:type="spellStart"/>
+      <w:r>
+        <w:t>PatientID</w:t>
+      </w:r>
+      <w:proofErr w:type="spellEnd"/>
+      <w:r>
+        <w:t xml:space="preserve"> implementiert.</w:t>
+      </w:r>
+    </w:p>
+    <w:p/>
+    <w:p>
+      <w:pPr>
+        <w:ind w:left="705" w:hanging="705"/>
+        <w:rPr>
+          <w:i/>
+        </w:rPr>
+      </w:pPr>
+      <w:r>
+        <w:rPr>
+          <w:b/>
+        </w:rPr>
+        <w:t>7</w:t>
+      </w:r>
+      <w:r>
+        <w:rPr>
+          <w:b/>
+        </w:rPr>
+        <w:t>.</w:t>
+      </w:r>
+      <w:r>
+        <w:rPr>
+          <w:b/>
+        </w:rPr>
+        <w:tab/>
+      </w:r>
+      <w:r>
+        <w:rPr>
+          <w:b/>
+        </w:rPr>
+        <w:t>Arbeiten mit Million Patienten</w:t>
+      </w:r>
+      <w:r>
+        <w:rPr>
+          <w:b/>
+        </w:rPr>
+        <w:t xml:space="preserve">: </w:t>
+      </w:r>
+      <w:r>
+        <w:rPr>
+          <w:b/>
+        </w:rPr>
+        <w:br/>
+      </w:r>
+      <w:r>
+        <w:rPr>
+          <w:i/>
+        </w:rPr>
+        <w:t>c:\git\Praktikum_FhirHapi\myProject\src\main\java\myProject\</w:t>
+      </w:r>
+      <w:r>
+        <w:rPr>
+          <w:i/>
+        </w:rPr>
+        <w:t>Database</w:t>
+      </w:r>
+      <w:r>
+        <w:rPr>
+          <w:i/>
+        </w:rPr>
+        <w:t>.java</w:t>
+      </w:r>
+    </w:p>
+    <w:p/>
+    <w:p>
+      <w:r>
+        <w:t>Der erste Test erfolgt mit 10.0</w:t>
+      </w:r>
+      <w:r>
+        <w:t>00 Patienten.</w:t>
+      </w:r>
       <w:bookmarkStart w:id="0" w:name="_GoBack"/>
-      <w:r>
-        <w:t xml:space="preserve">Im Beispiel wurde die Erzeugung von Patient-Encounter mit </w:t>
-      </w:r>
-      <w:proofErr w:type="spellStart"/>
-      <w:r>
-        <w:t>For</w:t>
-      </w:r>
-      <w:proofErr w:type="spellEnd"/>
-      <w:r>
-        <w:t xml:space="preserve">-Schleife und </w:t>
-      </w:r>
-      <w:proofErr w:type="spellStart"/>
-      <w:r>
-        <w:t>unique</w:t>
-      </w:r>
-      <w:proofErr w:type="spellEnd"/>
-      <w:r>
-        <w:t xml:space="preserve"> </w:t>
-      </w:r>
-      <w:proofErr w:type="spellStart"/>
-      <w:r>
-        <w:t>PatientID</w:t>
-      </w:r>
-      <w:proofErr w:type="spellEnd"/>
-      <w:r>
-        <w:t xml:space="preserve"> implementiert.</w:t>
-      </w:r>
-    </w:p>
-    <w:bookmarkEnd w:id="0"/>
+      <w:bookmarkEnd w:id="0"/>
+    </w:p>
+    <w:p/>
+    <w:p>
+      <w:r>
+        <w:t xml:space="preserve">In allgemein kann man sagen, dass </w:t>
+      </w:r>
+      <w:proofErr w:type="spellStart"/>
+      <w:r>
+        <w:t>PostgreSQL</w:t>
+      </w:r>
+      <w:proofErr w:type="spellEnd"/>
+      <w:r>
+        <w:t xml:space="preserve"> v9.5.3 beim Löschen von Ressourcen in </w:t>
+      </w:r>
+      <w:proofErr w:type="spellStart"/>
+      <w:r>
+        <w:t>pgAdmin</w:t>
+      </w:r>
+      <w:proofErr w:type="spellEnd"/>
+      <w:r>
+        <w:t xml:space="preserve"> sehr instabil ist. </w:t>
+      </w:r>
+      <w:r>
+        <w:t xml:space="preserve">Refresh Option zu drücken ist nicht empfehlenswert. </w:t>
+      </w:r>
+      <w:proofErr w:type="spellStart"/>
+      <w:r>
+        <w:t>Vacuum</w:t>
+      </w:r>
+      <w:proofErr w:type="spellEnd"/>
+      <w:r>
+        <w:t xml:space="preserve"> für </w:t>
+      </w:r>
+      <w:proofErr w:type="spellStart"/>
+      <w:r>
+        <w:t>Garbage</w:t>
+      </w:r>
+      <w:proofErr w:type="spellEnd"/>
+      <w:r>
+        <w:t xml:space="preserve"> zu sammeln ist empfohlen.</w:t>
+      </w:r>
+    </w:p>
+    <w:p/>
     <w:p/>
     <w:sectPr>
       <w:pgSz w:w="11906" w:h="16838"/>

</xml_diff>

<commit_message>
Convert excel docs, Dokumentation
</commit_message>
<xml_diff>
--- a/myProject/Praktikum_Fhirbase_FhirHapi.docx
+++ b/myProject/Praktikum_Fhirbase_FhirHapi.docx
@@ -872,7 +872,7 @@
       <w:r>
         <w:rPr>
           <w:noProof/>
-          <w:lang w:val="en-US"/>
+          <w:lang w:val="de-AT" w:eastAsia="de-AT"/>
         </w:rPr>
         <w:drawing>
           <wp:anchor distT="0" distB="0" distL="114300" distR="114300" simplePos="0" relativeHeight="251659264" behindDoc="0" locked="0" layoutInCell="1" allowOverlap="1" wp14:anchorId="642556F7" wp14:editId="07862BE8">
@@ -1360,7 +1360,7 @@
       <w:r>
         <w:rPr>
           <w:noProof/>
-          <w:lang w:val="en-US"/>
+          <w:lang w:val="de-AT" w:eastAsia="de-AT"/>
         </w:rPr>
         <w:drawing>
           <wp:inline distT="0" distB="0" distL="0" distR="0" wp14:anchorId="67140B8D" wp14:editId="7BB3DD42">
@@ -1465,7 +1465,7 @@
       <w:r>
         <w:rPr>
           <w:noProof/>
-          <w:lang w:val="en-US"/>
+          <w:lang w:val="de-AT" w:eastAsia="de-AT"/>
         </w:rPr>
         <w:drawing>
           <wp:inline distT="0" distB="0" distL="0" distR="0">
@@ -1994,7 +1994,7 @@
       <w:r>
         <w:rPr>
           <w:noProof/>
-          <w:lang w:val="en-US"/>
+          <w:lang w:val="de-AT" w:eastAsia="de-AT"/>
         </w:rPr>
         <w:drawing>
           <wp:inline distT="0" distB="0" distL="0" distR="0" wp14:anchorId="018200C6" wp14:editId="1F5D3B21">
@@ -2103,7 +2103,7 @@
       <w:r>
         <w:rPr>
           <w:noProof/>
-          <w:lang w:val="en-US"/>
+          <w:lang w:val="de-AT" w:eastAsia="de-AT"/>
         </w:rPr>
         <w:drawing>
           <wp:inline distT="0" distB="0" distL="0" distR="0" wp14:anchorId="51767C41" wp14:editId="46B15BE7">
@@ -2174,7 +2174,7 @@
       <w:r>
         <w:rPr>
           <w:noProof/>
-          <w:lang w:val="en-US"/>
+          <w:lang w:val="de-AT" w:eastAsia="de-AT"/>
         </w:rPr>
         <w:drawing>
           <wp:inline distT="0" distB="0" distL="0" distR="0" wp14:anchorId="4980A7AC" wp14:editId="6B510970">
@@ -2270,7 +2270,7 @@
       <w:r>
         <w:rPr>
           <w:noProof/>
-          <w:lang w:val="en-US"/>
+          <w:lang w:val="de-AT" w:eastAsia="de-AT"/>
         </w:rPr>
         <w:drawing>
           <wp:inline distT="0" distB="0" distL="0" distR="0" wp14:anchorId="55C428C1" wp14:editId="0E781640">
@@ -2391,7 +2391,7 @@
       <w:r>
         <w:rPr>
           <w:noProof/>
-          <w:lang w:val="en-US"/>
+          <w:lang w:val="de-AT" w:eastAsia="de-AT"/>
         </w:rPr>
         <w:drawing>
           <wp:anchor distT="0" distB="0" distL="114300" distR="114300" simplePos="0" relativeHeight="251661312" behindDoc="0" locked="0" layoutInCell="1" allowOverlap="1" wp14:anchorId="18A42FD5" wp14:editId="6DCBB1A1">
@@ -2696,7 +2696,7 @@
       <w:r>
         <w:rPr>
           <w:noProof/>
-          <w:lang w:val="en-US"/>
+          <w:lang w:val="de-AT" w:eastAsia="de-AT"/>
         </w:rPr>
         <w:drawing>
           <wp:anchor distT="0" distB="0" distL="114300" distR="114300" simplePos="0" relativeHeight="251662336" behindDoc="0" locked="0" layoutInCell="1" allowOverlap="1" wp14:anchorId="0FAB0D37" wp14:editId="3026B5D9">
@@ -3108,7 +3108,7 @@
       <w:r>
         <w:rPr>
           <w:noProof/>
-          <w:lang w:val="en-US"/>
+          <w:lang w:val="de-AT" w:eastAsia="de-AT"/>
         </w:rPr>
         <w:drawing>
           <wp:inline distT="0" distB="0" distL="0" distR="0" wp14:anchorId="55E0785A" wp14:editId="7EE6E1C9">
@@ -4265,7 +4265,7 @@
         <w:rPr>
           <w:b w:val="0"/>
           <w:noProof/>
-          <w:lang w:eastAsia="en-US"/>
+          <w:lang w:val="de-AT" w:eastAsia="de-AT"/>
         </w:rPr>
         <w:drawing>
           <wp:anchor distT="0" distB="0" distL="114300" distR="114300" simplePos="0" relativeHeight="251660288" behindDoc="0" locked="0" layoutInCell="1" allowOverlap="1" wp14:anchorId="28E26249" wp14:editId="0FE14D49">
@@ -4510,7 +4510,7 @@
         <w:rPr>
           <w:b/>
           <w:noProof/>
-          <w:lang w:val="en-US"/>
+          <w:lang w:val="de-AT" w:eastAsia="de-AT"/>
         </w:rPr>
         <w:drawing>
           <wp:anchor distT="0" distB="0" distL="114300" distR="114300" simplePos="0" relativeHeight="251658240" behindDoc="0" locked="0" layoutInCell="1" allowOverlap="1" wp14:anchorId="6D1693FF" wp14:editId="16389274">
@@ -5314,7 +5314,7 @@
       <w:r>
         <w:rPr>
           <w:noProof/>
-          <w:lang w:val="en-US"/>
+          <w:lang w:val="de-AT" w:eastAsia="de-AT"/>
         </w:rPr>
         <w:drawing>
           <wp:inline distT="0" distB="0" distL="0" distR="0" wp14:anchorId="3F92AC4E" wp14:editId="153C4565">
@@ -5565,7 +5565,7 @@
       <w:r>
         <w:rPr>
           <w:noProof/>
-          <w:lang w:val="en-US"/>
+          <w:lang w:val="de-AT" w:eastAsia="de-AT"/>
         </w:rPr>
         <w:drawing>
           <wp:inline distT="0" distB="0" distL="0" distR="0" wp14:anchorId="19EE580B" wp14:editId="08F707EE">
@@ -5732,51 +5732,765 @@
       <w:r>
         <w:t>00 Patienten.</w:t>
       </w:r>
+    </w:p>
+    <w:p/>
+    <w:p>
+      <w:r>
+        <w:t xml:space="preserve">In allgemein kann man sagen, dass </w:t>
+      </w:r>
+      <w:proofErr w:type="spellStart"/>
+      <w:r>
+        <w:t>PostgreSQL</w:t>
+      </w:r>
+      <w:proofErr w:type="spellEnd"/>
+      <w:r>
+        <w:t xml:space="preserve"> v9.5.3 beim Löschen von Ressourcen in </w:t>
+      </w:r>
+      <w:proofErr w:type="spellStart"/>
+      <w:r>
+        <w:t>pgAdmin</w:t>
+      </w:r>
+      <w:proofErr w:type="spellEnd"/>
+      <w:r>
+        <w:t xml:space="preserve"> sehr instabil ist. </w:t>
+      </w:r>
+      <w:r>
+        <w:t xml:space="preserve">Refresh Option zu drücken ist nicht empfehlenswert. </w:t>
+      </w:r>
+      <w:proofErr w:type="spellStart"/>
+      <w:r>
+        <w:t>Vacuum</w:t>
+      </w:r>
+      <w:proofErr w:type="spellEnd"/>
+      <w:r>
+        <w:t xml:space="preserve"> für </w:t>
+      </w:r>
+      <w:proofErr w:type="spellStart"/>
+      <w:r>
+        <w:t>Garbage</w:t>
+      </w:r>
+      <w:proofErr w:type="spellEnd"/>
+      <w:r>
+        <w:t xml:space="preserve"> zu sammeln ist empfohlen.</w:t>
+      </w:r>
+    </w:p>
+    <w:p/>
+    <w:p>
+      <w:pPr>
+        <w:ind w:left="705" w:hanging="705"/>
+        <w:rPr>
+          <w:i/>
+        </w:rPr>
+      </w:pPr>
+      <w:r>
+        <w:rPr>
+          <w:b/>
+        </w:rPr>
+        <w:t>7</w:t>
+      </w:r>
+      <w:r>
+        <w:rPr>
+          <w:b/>
+        </w:rPr>
+        <w:t>.</w:t>
+      </w:r>
+      <w:r>
+        <w:rPr>
+          <w:b/>
+        </w:rPr>
+        <w:tab/>
+      </w:r>
+      <w:r>
+        <w:rPr>
+          <w:b/>
+        </w:rPr>
+        <w:t xml:space="preserve">Arbeiten mit </w:t>
+      </w:r>
+      <w:r>
+        <w:rPr>
+          <w:b/>
+        </w:rPr>
+        <w:t>echten Dateien von Österreich</w:t>
+      </w:r>
+      <w:r>
+        <w:rPr>
+          <w:b/>
+        </w:rPr>
+        <w:t xml:space="preserve">: </w:t>
+      </w:r>
+      <w:r>
+        <w:rPr>
+          <w:b/>
+        </w:rPr>
+        <w:br/>
+      </w:r>
+      <w:r>
+        <w:rPr>
+          <w:i/>
+        </w:rPr>
+        <w:t>c:\git\Praktikum_FhirHapi\myProject\src\main\java\myProject\</w:t>
+      </w:r>
+      <w:r>
+        <w:rPr>
+          <w:i/>
+        </w:rPr>
+        <w:t>Database</w:t>
+      </w:r>
+      <w:r>
+        <w:rPr>
+          <w:i/>
+        </w:rPr>
+        <w:t>_AT</w:t>
+      </w:r>
+      <w:r>
+        <w:rPr>
+          <w:i/>
+        </w:rPr>
+        <w:t>.java</w:t>
+      </w:r>
+    </w:p>
+    <w:p/>
+    <w:p>
+      <w:r>
+        <w:t xml:space="preserve">Der nächste </w:t>
+      </w:r>
+      <w:r>
+        <w:t>Schritt</w:t>
+      </w:r>
+      <w:r>
+        <w:t xml:space="preserve"> wäre die Datenbank mit echten österreichischen </w:t>
+      </w:r>
+      <w:r>
+        <w:t>Patient Namen, Adressen</w:t>
+      </w:r>
+      <w:r>
+        <w:t xml:space="preserve">, </w:t>
+      </w:r>
+      <w:r>
+        <w:t xml:space="preserve">den Encounters gehörende </w:t>
+      </w:r>
+      <w:r>
+        <w:t>Krankenhäusern und …</w:t>
+      </w:r>
+      <w:r>
+        <w:t>aus</w:t>
+      </w:r>
+      <w:r>
+        <w:t>fühlen.</w:t>
+      </w:r>
+    </w:p>
+    <w:p>
+      <w:r>
+        <w:t xml:space="preserve">In HL7 </w:t>
+      </w:r>
+      <w:proofErr w:type="spellStart"/>
+      <w:r>
+        <w:t>Documentation</w:t>
+      </w:r>
+      <w:proofErr w:type="spellEnd"/>
+      <w:r>
+        <w:t xml:space="preserve"> wird es nachgeschaut, wie die Struktur von Encounter bezüglich Krankenhaus oder Location aufgebaut: </w:t>
+      </w:r>
+    </w:p>
+    <w:p>
+      <w:r>
+        <w:t>https://www.hl7.org/fhir/encounter.html</w:t>
+      </w:r>
+    </w:p>
+    <w:p>
+      <w:r>
+        <w:t xml:space="preserve">In </w:t>
+      </w:r>
+      <w:proofErr w:type="spellStart"/>
+      <w:r>
+        <w:t>Resource</w:t>
+      </w:r>
+      <w:proofErr w:type="spellEnd"/>
+      <w:r>
+        <w:t xml:space="preserve"> Content </w:t>
+      </w:r>
+      <w:proofErr w:type="spellStart"/>
+      <w:r>
+        <w:t>Json</w:t>
+      </w:r>
+      <w:proofErr w:type="spellEnd"/>
+      <w:r>
+        <w:t xml:space="preserve">-Tab ist es gut sichtbar, dass ein </w:t>
+      </w:r>
+      <w:proofErr w:type="spellStart"/>
+      <w:r>
+        <w:t>Ecounter</w:t>
+      </w:r>
+      <w:proofErr w:type="spellEnd"/>
+      <w:r>
+        <w:t xml:space="preserve"> </w:t>
+      </w:r>
+      <w:proofErr w:type="spellStart"/>
+      <w:r>
+        <w:t>Resourc</w:t>
+      </w:r>
+      <w:proofErr w:type="spellEnd"/>
+      <w:r>
+        <w:t xml:space="preserve"> ein Location </w:t>
+      </w:r>
+      <w:proofErr w:type="spellStart"/>
+      <w:r>
+        <w:t>list</w:t>
+      </w:r>
+      <w:proofErr w:type="spellEnd"/>
+      <w:r>
+        <w:t xml:space="preserve"> beinhaltet.</w:t>
+      </w:r>
+    </w:p>
+    <w:p/>
+    <w:p>
+      <w:r>
+        <w:rPr>
+          <w:noProof/>
+          <w:lang w:val="de-AT" w:eastAsia="de-AT"/>
+        </w:rPr>
+        <w:drawing>
+          <wp:inline distT="0" distB="0" distL="0" distR="0" wp14:anchorId="0CB4C310" wp14:editId="5C618F98">
+            <wp:extent cx="4060209" cy="438002"/>
+            <wp:effectExtent l="0" t="0" r="0" b="635"/>
+            <wp:docPr id="15" name="Grafik 15"/>
+            <wp:cNvGraphicFramePr>
+              <a:graphicFrameLocks xmlns:a="http://schemas.openxmlformats.org/drawingml/2006/main" noChangeAspect="1"/>
+            </wp:cNvGraphicFramePr>
+            <a:graphic xmlns:a="http://schemas.openxmlformats.org/drawingml/2006/main">
+              <a:graphicData uri="http://schemas.openxmlformats.org/drawingml/2006/picture">
+                <pic:pic xmlns:pic="http://schemas.openxmlformats.org/drawingml/2006/picture">
+                  <pic:nvPicPr>
+                    <pic:cNvPr id="1" name=""/>
+                    <pic:cNvPicPr/>
+                  </pic:nvPicPr>
+                  <pic:blipFill>
+                    <a:blip r:embed="rId26"/>
+                    <a:stretch>
+                      <a:fillRect/>
+                    </a:stretch>
+                  </pic:blipFill>
+                  <pic:spPr>
+                    <a:xfrm>
+                      <a:off x="0" y="0"/>
+                      <a:ext cx="4088087" cy="441009"/>
+                    </a:xfrm>
+                    <a:prstGeom prst="rect">
+                      <a:avLst/>
+                    </a:prstGeom>
+                  </pic:spPr>
+                </pic:pic>
+              </a:graphicData>
+            </a:graphic>
+          </wp:inline>
+        </w:drawing>
+      </w:r>
+    </w:p>
+    <w:p/>
+    <w:p>
+      <w:r>
+        <w:rPr>
+          <w:noProof/>
+          <w:lang w:val="de-AT" w:eastAsia="de-AT"/>
+        </w:rPr>
+        <w:drawing>
+          <wp:inline distT="0" distB="0" distL="0" distR="0" wp14:anchorId="69CAF303" wp14:editId="6D37D912">
+            <wp:extent cx="4019266" cy="606657"/>
+            <wp:effectExtent l="0" t="0" r="635" b="3175"/>
+            <wp:docPr id="16" name="Grafik 16"/>
+            <wp:cNvGraphicFramePr>
+              <a:graphicFrameLocks xmlns:a="http://schemas.openxmlformats.org/drawingml/2006/main" noChangeAspect="1"/>
+            </wp:cNvGraphicFramePr>
+            <a:graphic xmlns:a="http://schemas.openxmlformats.org/drawingml/2006/main">
+              <a:graphicData uri="http://schemas.openxmlformats.org/drawingml/2006/picture">
+                <pic:pic xmlns:pic="http://schemas.openxmlformats.org/drawingml/2006/picture">
+                  <pic:nvPicPr>
+                    <pic:cNvPr id="1" name=""/>
+                    <pic:cNvPicPr/>
+                  </pic:nvPicPr>
+                  <pic:blipFill>
+                    <a:blip r:embed="rId27"/>
+                    <a:stretch>
+                      <a:fillRect/>
+                    </a:stretch>
+                  </pic:blipFill>
+                  <pic:spPr>
+                    <a:xfrm>
+                      <a:off x="0" y="0"/>
+                      <a:ext cx="4045804" cy="610663"/>
+                    </a:xfrm>
+                    <a:prstGeom prst="rect">
+                      <a:avLst/>
+                    </a:prstGeom>
+                  </pic:spPr>
+                </pic:pic>
+              </a:graphicData>
+            </a:graphic>
+          </wp:inline>
+        </w:drawing>
+      </w:r>
+    </w:p>
+    <w:p/>
+    <w:p>
+      <w:r>
+        <w:t>Die Location ist wieder ein Referenzobjekt. Es wird ein Location Schema gemacht:</w:t>
+      </w:r>
+    </w:p>
+    <w:p>
+      <w:r>
+        <w:rPr>
+          <w:noProof/>
+          <w:lang w:val="de-AT" w:eastAsia="de-AT"/>
+        </w:rPr>
+        <w:drawing>
+          <wp:inline distT="0" distB="0" distL="0" distR="0" wp14:anchorId="1C93896E" wp14:editId="4407B81C">
+            <wp:extent cx="4005618" cy="1782876"/>
+            <wp:effectExtent l="0" t="0" r="0" b="8255"/>
+            <wp:docPr id="17" name="Grafik 17"/>
+            <wp:cNvGraphicFramePr>
+              <a:graphicFrameLocks xmlns:a="http://schemas.openxmlformats.org/drawingml/2006/main" noChangeAspect="1"/>
+            </wp:cNvGraphicFramePr>
+            <a:graphic xmlns:a="http://schemas.openxmlformats.org/drawingml/2006/main">
+              <a:graphicData uri="http://schemas.openxmlformats.org/drawingml/2006/picture">
+                <pic:pic xmlns:pic="http://schemas.openxmlformats.org/drawingml/2006/picture">
+                  <pic:nvPicPr>
+                    <pic:cNvPr id="1" name=""/>
+                    <pic:cNvPicPr/>
+                  </pic:nvPicPr>
+                  <pic:blipFill>
+                    <a:blip r:embed="rId28"/>
+                    <a:stretch>
+                      <a:fillRect/>
+                    </a:stretch>
+                  </pic:blipFill>
+                  <pic:spPr>
+                    <a:xfrm>
+                      <a:off x="0" y="0"/>
+                      <a:ext cx="4016978" cy="1787932"/>
+                    </a:xfrm>
+                    <a:prstGeom prst="rect">
+                      <a:avLst/>
+                    </a:prstGeom>
+                  </pic:spPr>
+                </pic:pic>
+              </a:graphicData>
+            </a:graphic>
+          </wp:inline>
+        </w:drawing>
+      </w:r>
+    </w:p>
+    <w:p/>
+    <w:p>
+      <w:r>
+        <w:t>Es wird erst mit statischen Dateien getestet ob alles funktioniert:</w:t>
+      </w:r>
+    </w:p>
+    <w:p>
+      <w:pPr>
+        <w:ind w:left="705" w:hanging="705"/>
+        <w:rPr>
+          <w:i/>
+        </w:rPr>
+      </w:pPr>
+      <w:r>
+        <w:rPr>
+          <w:i/>
+        </w:rPr>
+        <w:t>c:\git\Praktikum_FhirHapi\myProject\src\main\java\myProject\</w:t>
+      </w:r>
+      <w:r>
+        <w:rPr>
+          <w:i/>
+        </w:rPr>
+        <w:t>Test/</w:t>
+      </w:r>
+      <w:r>
+        <w:rPr>
+          <w:i/>
+        </w:rPr>
+        <w:t>Postgre_Pat_Enc_Location</w:t>
+      </w:r>
+      <w:r>
+        <w:rPr>
+          <w:i/>
+        </w:rPr>
+        <w:t>.java</w:t>
+      </w:r>
+    </w:p>
+    <w:p/>
+    <w:p>
+      <w:r>
+        <w:t>Testen den Zusammenhang</w:t>
+      </w:r>
+      <w:r>
+        <w:t xml:space="preserve"> der 3 </w:t>
+      </w:r>
+      <w:proofErr w:type="spellStart"/>
+      <w:r>
+        <w:t>Resorucen</w:t>
+      </w:r>
+      <w:proofErr w:type="spellEnd"/>
+      <w:r>
+        <w:t xml:space="preserve"> (</w:t>
+      </w:r>
+      <w:r>
+        <w:rPr>
+          <w:i/>
+        </w:rPr>
+        <w:t>Patient-Encounter-Location</w:t>
+      </w:r>
+      <w:r>
+        <w:t xml:space="preserve">) mit </w:t>
+      </w:r>
+      <w:proofErr w:type="spellStart"/>
+      <w:r>
+        <w:t>random</w:t>
+      </w:r>
+      <w:proofErr w:type="spellEnd"/>
+      <w:r>
+        <w:t xml:space="preserve"> Dateien:</w:t>
+      </w:r>
+    </w:p>
+    <w:p>
+      <w:pPr>
+        <w:ind w:left="705" w:hanging="705"/>
+        <w:rPr>
+          <w:i/>
+        </w:rPr>
+      </w:pPr>
+      <w:r>
+        <w:rPr>
+          <w:i/>
+        </w:rPr>
+        <w:t>c:\git\Praktikum_FhirHapi\myProject\src\main\java\myProject\</w:t>
+      </w:r>
+      <w:r>
+        <w:rPr>
+          <w:i/>
+        </w:rPr>
+        <w:t>Database_AT</w:t>
+      </w:r>
+      <w:r>
+        <w:rPr>
+          <w:i/>
+        </w:rPr>
+        <w:t>.java</w:t>
+      </w:r>
+    </w:p>
+    <w:p>
+      <w:pPr>
+        <w:ind w:left="705" w:hanging="705"/>
+        <w:rPr>
+          <w:i/>
+        </w:rPr>
+      </w:pPr>
+    </w:p>
+    <w:p>
+      <w:pPr>
+        <w:ind w:left="705" w:hanging="705"/>
+      </w:pPr>
+      <w:r>
+        <w:t xml:space="preserve">Die echten Postleitzahlen für jede Stadt bekam ich in Excel </w:t>
+      </w:r>
+      <w:proofErr w:type="spellStart"/>
+      <w:r>
+        <w:t>Document</w:t>
+      </w:r>
+      <w:proofErr w:type="spellEnd"/>
+      <w:r>
+        <w:t>:</w:t>
+      </w:r>
+    </w:p>
+    <w:p>
+      <w:pPr>
+        <w:ind w:left="705" w:hanging="705"/>
+        <w:rPr>
+          <w:i/>
+        </w:rPr>
+      </w:pPr>
+      <w:proofErr w:type="gramStart"/>
+      <w:r>
+        <w:rPr>
+          <w:i/>
+        </w:rPr>
+        <w:t>..</w:t>
+      </w:r>
+      <w:proofErr w:type="gramEnd"/>
+      <w:r>
+        <w:rPr>
+          <w:i/>
+        </w:rPr>
+        <w:t>\</w:t>
+      </w:r>
+      <w:proofErr w:type="spellStart"/>
+      <w:r>
+        <w:rPr>
+          <w:i/>
+        </w:rPr>
+        <w:t>myProject</w:t>
+      </w:r>
+      <w:proofErr w:type="spellEnd"/>
+      <w:r>
+        <w:rPr>
+          <w:i/>
+        </w:rPr>
+        <w:t>\Dokumente\</w:t>
+      </w:r>
+      <w:proofErr w:type="spellStart"/>
+      <w:r>
+        <w:rPr>
+          <w:i/>
+        </w:rPr>
+        <w:t>RawDateien</w:t>
+      </w:r>
+      <w:proofErr w:type="spellEnd"/>
+      <w:r>
+        <w:rPr>
+          <w:i/>
+        </w:rPr>
+        <w:t xml:space="preserve">\ </w:t>
+      </w:r>
+      <w:r>
+        <w:rPr>
+          <w:i/>
+        </w:rPr>
+        <w:t>Plz-bezirk</w:t>
+      </w:r>
+      <w:r>
+        <w:rPr>
+          <w:i/>
+        </w:rPr>
+        <w:t>.xlsx</w:t>
+      </w:r>
+    </w:p>
+    <w:p>
+      <w:pPr>
+        <w:ind w:left="705" w:hanging="705"/>
+      </w:pPr>
+      <w:r>
+        <w:t xml:space="preserve">Die Adresse und Name </w:t>
+      </w:r>
+      <w:r>
+        <w:t>der Krankenhäuser</w:t>
+      </w:r>
+      <w:r>
+        <w:t xml:space="preserve"> in </w:t>
+      </w:r>
+      <w:proofErr w:type="spellStart"/>
+      <w:r>
+        <w:t>Österrecih</w:t>
+      </w:r>
+      <w:proofErr w:type="spellEnd"/>
+      <w:r>
+        <w:t xml:space="preserve"> </w:t>
+      </w:r>
+      <w:proofErr w:type="spellStart"/>
+      <w:r>
+        <w:t>erhaltete</w:t>
+      </w:r>
+      <w:proofErr w:type="spellEnd"/>
+      <w:r>
+        <w:t xml:space="preserve"> ich in </w:t>
+      </w:r>
+      <w:proofErr w:type="spellStart"/>
+      <w:r>
+        <w:t>Sql</w:t>
+      </w:r>
+      <w:proofErr w:type="spellEnd"/>
+      <w:r>
+        <w:t xml:space="preserve"> </w:t>
+      </w:r>
+      <w:proofErr w:type="spellStart"/>
+      <w:r>
+        <w:t>Stored</w:t>
+      </w:r>
+      <w:proofErr w:type="spellEnd"/>
+      <w:r>
+        <w:t xml:space="preserve"> </w:t>
+      </w:r>
+      <w:proofErr w:type="spellStart"/>
+      <w:r>
+        <w:t>Porcedure</w:t>
+      </w:r>
+      <w:proofErr w:type="spellEnd"/>
+      <w:r>
+        <w:t xml:space="preserve"> form:</w:t>
+      </w:r>
+    </w:p>
+    <w:p>
+      <w:pPr>
+        <w:ind w:left="705" w:hanging="705"/>
+      </w:pPr>
+      <w:proofErr w:type="gramStart"/>
+      <w:r>
+        <w:rPr>
+          <w:i/>
+        </w:rPr>
+        <w:t>..</w:t>
+      </w:r>
+      <w:proofErr w:type="gramEnd"/>
+      <w:r>
+        <w:rPr>
+          <w:i/>
+        </w:rPr>
+        <w:t>\</w:t>
+      </w:r>
+      <w:proofErr w:type="spellStart"/>
+      <w:r>
+        <w:rPr>
+          <w:i/>
+        </w:rPr>
+        <w:t>myProject</w:t>
+      </w:r>
+      <w:proofErr w:type="spellEnd"/>
+      <w:r>
+        <w:rPr>
+          <w:i/>
+        </w:rPr>
+        <w:t>\Dokumente\</w:t>
+      </w:r>
+      <w:proofErr w:type="spellStart"/>
+      <w:r>
+        <w:rPr>
+          <w:i/>
+        </w:rPr>
+        <w:t>RawDateien</w:t>
+      </w:r>
+      <w:proofErr w:type="spellEnd"/>
+      <w:r>
+        <w:rPr>
+          <w:i/>
+        </w:rPr>
+        <w:t xml:space="preserve">\ </w:t>
+      </w:r>
+      <w:proofErr w:type="spellStart"/>
+      <w:r>
+        <w:t>mapping_kas.sql</w:t>
+      </w:r>
+      <w:proofErr w:type="spellEnd"/>
+    </w:p>
+    <w:p>
+      <w:pPr>
+        <w:ind w:left="705" w:hanging="705"/>
+      </w:pPr>
+      <w:r>
+        <w:lastRenderedPageBreak/>
+        <w:t>In Dokument gibt es aber mehr Information als ich für die Aufgabe benötigte. Es wird weitere Vorarbeit benötigt.</w:t>
+      </w:r>
+    </w:p>
+    <w:p>
+      <w:pPr>
+        <w:ind w:left="705" w:hanging="705"/>
+      </w:pPr>
+      <w:r>
+        <w:t xml:space="preserve">Da bei dem Randomisierten </w:t>
+      </w:r>
+      <w:proofErr w:type="spellStart"/>
+      <w:r>
+        <w:t>dummy</w:t>
+      </w:r>
+      <w:proofErr w:type="spellEnd"/>
+      <w:r>
+        <w:t xml:space="preserve"> Patienten (</w:t>
+      </w:r>
+      <w:r>
+        <w:rPr>
+          <w:i/>
+        </w:rPr>
+        <w:t>Database.java</w:t>
+      </w:r>
+      <w:r>
+        <w:t xml:space="preserve">) </w:t>
+      </w:r>
+      <w:proofErr w:type="spellStart"/>
+      <w:r>
+        <w:t>erschaffte</w:t>
+      </w:r>
+      <w:proofErr w:type="spellEnd"/>
+      <w:r>
+        <w:t xml:space="preserve"> Nachnamen schon echte Namen waren, </w:t>
+      </w:r>
+      <w:r>
+        <w:t xml:space="preserve">musste ich </w:t>
+      </w:r>
+      <w:r>
+        <w:t xml:space="preserve">die folgende </w:t>
+      </w:r>
+      <w:proofErr w:type="spellStart"/>
+      <w:r>
+        <w:t>Randomisation</w:t>
+      </w:r>
+      <w:proofErr w:type="spellEnd"/>
+      <w:r>
+        <w:t xml:space="preserve"> ändern:</w:t>
+      </w:r>
+    </w:p>
+    <w:p>
+      <w:pPr>
+        <w:pStyle w:val="Listenabsatz"/>
+        <w:numPr>
+          <w:ilvl w:val="0"/>
+          <w:numId w:val="12"/>
+        </w:numPr>
+      </w:pPr>
+      <w:r>
+        <w:t>Vornamen, um echte deutsche Namen bekommen zu können.</w:t>
+      </w:r>
+    </w:p>
+    <w:p>
+      <w:pPr>
+        <w:pStyle w:val="Listenabsatz"/>
+        <w:numPr>
+          <w:ilvl w:val="0"/>
+          <w:numId w:val="12"/>
+        </w:numPr>
+      </w:pPr>
+      <w:r>
+        <w:t>Stadt-</w:t>
+      </w:r>
+      <w:proofErr w:type="spellStart"/>
+      <w:r>
+        <w:t>Postleitzal</w:t>
+      </w:r>
+      <w:proofErr w:type="spellEnd"/>
+      <w:r>
+        <w:t xml:space="preserve"> Paaren, die man von den oben genannte Plz-bezirk.xlsx bekommt.</w:t>
+      </w:r>
+    </w:p>
+    <w:p>
+      <w:r>
+        <w:t xml:space="preserve">Da die </w:t>
+      </w:r>
+      <w:r>
+        <w:t>Stadt-</w:t>
+      </w:r>
+      <w:proofErr w:type="spellStart"/>
+      <w:r>
+        <w:t>Postleitzal</w:t>
+      </w:r>
+      <w:proofErr w:type="spellEnd"/>
+      <w:r>
+        <w:t xml:space="preserve"> Paaren</w:t>
+      </w:r>
+      <w:r>
+        <w:t xml:space="preserve"> sowieso in dieser Form </w:t>
+      </w:r>
+      <w:proofErr w:type="spellStart"/>
+      <w:r>
+        <w:t>kammen</w:t>
+      </w:r>
+      <w:proofErr w:type="spellEnd"/>
+      <w:r>
+        <w:t xml:space="preserve">, würde es sinnvoll diese von Excel importieren und nutzen. </w:t>
+      </w:r>
+    </w:p>
+    <w:p>
+      <w:r>
+        <w:t xml:space="preserve">Die Namen und Adresse von Krankenhäuser können dann nach einer bisschen Vorarbeit auch von Excel importieren. </w:t>
+      </w:r>
       <w:bookmarkStart w:id="0" w:name="_GoBack"/>
       <w:bookmarkEnd w:id="0"/>
     </w:p>
-    <w:p/>
-    <w:p>
-      <w:r>
-        <w:t xml:space="preserve">In allgemein kann man sagen, dass </w:t>
-      </w:r>
-      <w:proofErr w:type="spellStart"/>
-      <w:r>
-        <w:t>PostgreSQL</w:t>
-      </w:r>
-      <w:proofErr w:type="spellEnd"/>
-      <w:r>
-        <w:t xml:space="preserve"> v9.5.3 beim Löschen von Ressourcen in </w:t>
-      </w:r>
-      <w:proofErr w:type="spellStart"/>
-      <w:r>
-        <w:t>pgAdmin</w:t>
-      </w:r>
-      <w:proofErr w:type="spellEnd"/>
-      <w:r>
-        <w:t xml:space="preserve"> sehr instabil ist. </w:t>
-      </w:r>
-      <w:r>
-        <w:t xml:space="preserve">Refresh Option zu drücken ist nicht empfehlenswert. </w:t>
-      </w:r>
-      <w:proofErr w:type="spellStart"/>
-      <w:r>
-        <w:t>Vacuum</w:t>
-      </w:r>
-      <w:proofErr w:type="spellEnd"/>
-      <w:r>
-        <w:t xml:space="preserve"> für </w:t>
-      </w:r>
-      <w:proofErr w:type="spellStart"/>
-      <w:r>
-        <w:t>Garbage</w:t>
-      </w:r>
-      <w:proofErr w:type="spellEnd"/>
-      <w:r>
-        <w:t xml:space="preserve"> zu sammeln ist empfohlen.</w:t>
-      </w:r>
-    </w:p>
-    <w:p/>
     <w:p/>
     <w:sectPr>
       <w:pgSz w:w="11906" w:h="16838"/>
@@ -7300,7 +8014,7 @@
       </w:pPr>
     </w:pPrDefault>
   </w:docDefaults>
-  <w:latentStyles w:defLockedState="0" w:defUIPriority="99" w:defSemiHidden="0" w:defUnhideWhenUsed="0" w:defQFormat="0" w:count="372">
+  <w:latentStyles w:defLockedState="0" w:defUIPriority="99" w:defSemiHidden="0" w:defUnhideWhenUsed="0" w:defQFormat="0" w:count="373">
     <w:lsdException w:name="Normal" w:uiPriority="0" w:qFormat="1"/>
     <w:lsdException w:name="heading 1" w:uiPriority="9" w:qFormat="1"/>
     <w:lsdException w:name="heading 2" w:semiHidden="1" w:uiPriority="9" w:unhideWhenUsed="1" w:qFormat="1"/>
@@ -7406,7 +8120,6 @@
     <w:lsdException w:name="HTML Sample" w:semiHidden="1" w:unhideWhenUsed="1"/>
     <w:lsdException w:name="HTML Typewriter" w:semiHidden="1" w:unhideWhenUsed="1"/>
     <w:lsdException w:name="HTML Variable" w:semiHidden="1" w:unhideWhenUsed="1"/>
-    <w:lsdException w:name="Normal Table" w:semiHidden="1" w:unhideWhenUsed="1"/>
     <w:lsdException w:name="annotation subject" w:semiHidden="1" w:unhideWhenUsed="1"/>
     <w:lsdException w:name="No List" w:semiHidden="1" w:unhideWhenUsed="1"/>
     <w:lsdException w:name="Outline List 1" w:semiHidden="1" w:unhideWhenUsed="1"/>
@@ -7453,10 +8166,8 @@
     <w:lsdException w:name="Table Subtle 2" w:semiHidden="1" w:unhideWhenUsed="1"/>
     <w:lsdException w:name="Table Web 1" w:semiHidden="1" w:unhideWhenUsed="1"/>
     <w:lsdException w:name="Table Web 2" w:semiHidden="1" w:unhideWhenUsed="1"/>
-    <w:lsdException w:name="Table Web 3" w:semiHidden="1" w:unhideWhenUsed="1"/>
     <w:lsdException w:name="Balloon Text" w:semiHidden="1" w:unhideWhenUsed="1"/>
     <w:lsdException w:name="Table Grid" w:uiPriority="39"/>
-    <w:lsdException w:name="Table Theme" w:semiHidden="1" w:unhideWhenUsed="1"/>
     <w:lsdException w:name="Placeholder Text" w:semiHidden="1"/>
     <w:lsdException w:name="No Spacing" w:uiPriority="1" w:qFormat="1"/>
     <w:lsdException w:name="Light Shading" w:uiPriority="60"/>
@@ -7673,6 +8384,7 @@
     <w:lsdException w:name="List Table 6 Colorful Accent 6" w:uiPriority="51"/>
     <w:lsdException w:name="List Table 7 Colorful Accent 6" w:uiPriority="52"/>
     <w:lsdException w:name="Mention" w:semiHidden="1" w:unhideWhenUsed="1"/>
+    <w:lsdException w:name="Smart Hyperlink" w:semiHidden="1" w:unhideWhenUsed="1"/>
   </w:latentStyles>
   <w:style w:type="paragraph" w:default="1" w:styleId="Standard">
     <w:name w:val="Normal"/>
@@ -7757,6 +8469,7 @@
   <w:style w:type="character" w:default="1" w:styleId="Absatz-Standardschriftart">
     <w:name w:val="Default Paragraph Font"/>
     <w:uiPriority w:val="1"/>
+    <w:semiHidden/>
     <w:unhideWhenUsed/>
   </w:style>
   <w:style w:type="table" w:default="1" w:styleId="NormaleTabelle">

</xml_diff>

<commit_message>
Creation of DB with real austrian Data
</commit_message>
<xml_diff>
--- a/myProject/Praktikum_Fhirbase_FhirHapi.docx
+++ b/myProject/Praktikum_Fhirbase_FhirHapi.docx
@@ -3682,7 +3682,10 @@
     <w:p/>
     <w:p>
       <w:r>
-        <w:t xml:space="preserve">Das ist wieder einen kleinen Test, weil es in </w:t>
+        <w:t>Das ist wieder einen kle</w:t>
+      </w:r>
+      <w:r>
+        <w:t xml:space="preserve">inen Test, weil es in </w:t>
       </w:r>
       <w:proofErr w:type="spellStart"/>
       <w:r>
@@ -3690,23 +3693,21 @@
       </w:r>
       <w:proofErr w:type="spellEnd"/>
       <w:r>
-        <w:t>-webseite nicht so klar formuliert wurde.</w:t>
-      </w:r>
-    </w:p>
-    <w:p>
-      <w:pPr>
-        <w:rPr>
-          <w:i/>
-        </w:rPr>
-      </w:pPr>
-      <w:proofErr w:type="spellStart"/>
-      <w:r>
-        <w:t>Es</w:t>
-      </w:r>
-      <w:r>
-        <w:t>tellen</w:t>
-      </w:r>
-      <w:proofErr w:type="spellEnd"/>
+        <w:t>-W</w:t>
+      </w:r>
+      <w:r>
+        <w:t>ebseite nicht so klar formuliert wurde.</w:t>
+      </w:r>
+    </w:p>
+    <w:p>
+      <w:pPr>
+        <w:rPr>
+          <w:i/>
+        </w:rPr>
+      </w:pPr>
+      <w:r>
+        <w:t>Erstellen</w:t>
+      </w:r>
       <w:r>
         <w:t xml:space="preserve"> wir ein Encounter Schema mithilfe</w:t>
       </w:r>
@@ -3779,14 +3780,23 @@
     </w:p>
     <w:p>
       <w:pPr>
-        <w:rPr>
-          <w:i/>
-        </w:rPr>
-      </w:pPr>
-      <w:r>
-        <w:rPr>
-          <w:i/>
-        </w:rPr>
+        <w:pStyle w:val="author"/>
+      </w:pPr>
+      <w:r>
+        <w:br w:type="page"/>
+      </w:r>
+    </w:p>
+    <w:p>
+      <w:pPr>
+        <w:rPr>
+          <w:i/>
+        </w:rPr>
+      </w:pPr>
+      <w:r>
+        <w:rPr>
+          <w:i/>
+        </w:rPr>
+        <w:lastRenderedPageBreak/>
         <w:t>(</w:t>
       </w:r>
       <w:r>
@@ -3858,22 +3868,128 @@
       <w:r>
         <w:t>fhir_create_</w:t>
       </w:r>
+      <w:r>
+        <w:t>Ressource</w:t>
+      </w:r>
+      <w:proofErr w:type="spellEnd"/>
+      <w:r>
+        <w:t xml:space="preserve"> </w:t>
+      </w:r>
+      <w:r>
+        <w:t>('{</w:t>
+      </w:r>
+    </w:p>
+    <w:p>
+      <w:r>
+        <w:t xml:space="preserve">  "</w:t>
+      </w:r>
+      <w:proofErr w:type="spellStart"/>
+      <w:r>
+        <w:t>allowId</w:t>
+      </w:r>
+      <w:proofErr w:type="spellEnd"/>
+      <w:r>
+        <w:t xml:space="preserve">": </w:t>
+      </w:r>
+      <w:proofErr w:type="spellStart"/>
+      <w:r>
+        <w:t>true</w:t>
+      </w:r>
+      <w:proofErr w:type="spellEnd"/>
+      <w:r>
+        <w:t xml:space="preserve">, </w:t>
+      </w:r>
+    </w:p>
+    <w:p>
+      <w:r>
+        <w:t xml:space="preserve">  "</w:t>
+      </w:r>
+      <w:r>
+        <w:t xml:space="preserve">Ressource </w:t>
+      </w:r>
+      <w:r>
+        <w:t>": {</w:t>
+      </w:r>
+    </w:p>
+    <w:p>
+      <w:r>
+        <w:t xml:space="preserve">    "</w:t>
+      </w:r>
+      <w:r>
+        <w:t xml:space="preserve">Ressource </w:t>
+      </w:r>
+      <w:r>
+        <w:t xml:space="preserve">Type": "Patient", </w:t>
+      </w:r>
+    </w:p>
+    <w:p>
+      <w:r>
+        <w:t xml:space="preserve">    "</w:t>
+      </w:r>
+      <w:proofErr w:type="spellStart"/>
+      <w:r>
+        <w:t>id</w:t>
+      </w:r>
+      <w:proofErr w:type="spellEnd"/>
+      <w:r>
+        <w:t>": "</w:t>
+      </w:r>
+      <w:proofErr w:type="spellStart"/>
+      <w:r>
+        <w:t>smith</w:t>
+      </w:r>
+      <w:proofErr w:type="spellEnd"/>
+      <w:r>
+        <w:t>",</w:t>
+      </w:r>
+    </w:p>
+    <w:p>
+      <w:r>
+        <w:t xml:space="preserve">    "</w:t>
+      </w:r>
+      <w:proofErr w:type="spellStart"/>
+      <w:r>
+        <w:t>name</w:t>
+      </w:r>
+      <w:proofErr w:type="spellEnd"/>
       <w:proofErr w:type="gramStart"/>
       <w:r>
-        <w:t>resource</w:t>
-      </w:r>
-      <w:proofErr w:type="spellEnd"/>
-      <w:r>
-        <w:t>(</w:t>
+        <w:t>":[</w:t>
       </w:r>
       <w:proofErr w:type="gramEnd"/>
       <w:r>
-        <w:t>'{</w:t>
-      </w:r>
-    </w:p>
-    <w:p>
-      <w:r>
-        <w:lastRenderedPageBreak/>
+        <w:t>{"</w:t>
+      </w:r>
+      <w:proofErr w:type="spellStart"/>
+      <w:r>
+        <w:t>given</w:t>
+      </w:r>
+      <w:proofErr w:type="spellEnd"/>
+      <w:r>
+        <w:t>":"Bruno"}]}}');</w:t>
+      </w:r>
+    </w:p>
+    <w:p>
+      <w:r>
+        <w:t xml:space="preserve">SELECT </w:t>
+      </w:r>
+      <w:proofErr w:type="spellStart"/>
+      <w:r>
+        <w:t>fhir_create_</w:t>
+      </w:r>
+      <w:r>
+        <w:t>Ressource</w:t>
+      </w:r>
+      <w:proofErr w:type="spellEnd"/>
+      <w:r>
+        <w:t xml:space="preserve"> </w:t>
+      </w:r>
+      <w:r>
+        <w:t>('{</w:t>
+      </w:r>
+    </w:p>
+    <w:p>
+      <w:r>
         <w:t xml:space="preserve">  "</w:t>
       </w:r>
       <w:proofErr w:type="spellStart"/>
@@ -3890,38 +4006,132 @@
       </w:r>
       <w:proofErr w:type="spellEnd"/>
       <w:r>
-        <w:t xml:space="preserve">, </w:t>
+        <w:t>,</w:t>
       </w:r>
     </w:p>
     <w:p>
       <w:r>
         <w:t xml:space="preserve">  "</w:t>
       </w:r>
-      <w:proofErr w:type="spellStart"/>
-      <w:r>
-        <w:t>resource</w:t>
-      </w:r>
-      <w:proofErr w:type="spellEnd"/>
-      <w:r>
-        <w:t>": {</w:t>
-      </w:r>
-    </w:p>
-    <w:p>
-      <w:r>
-        <w:t xml:space="preserve">    "</w:t>
-      </w:r>
-      <w:proofErr w:type="spellStart"/>
-      <w:r>
-        <w:t>resourceType</w:t>
-      </w:r>
-      <w:proofErr w:type="spellEnd"/>
-      <w:r>
-        <w:t xml:space="preserve">": "Patient", </w:t>
-      </w:r>
-    </w:p>
-    <w:p>
-      <w:r>
-        <w:t xml:space="preserve">    "</w:t>
+      <w:r>
+        <w:t xml:space="preserve">Ressource </w:t>
+      </w:r>
+      <w:r>
+        <w:t>":</w:t>
+      </w:r>
+    </w:p>
+    <w:p>
+      <w:r>
+        <w:t>{"</w:t>
+      </w:r>
+      <w:r>
+        <w:t xml:space="preserve">Ressource </w:t>
+      </w:r>
+      <w:proofErr w:type="spellStart"/>
+      <w:r>
+        <w:t>Type":"Encounter</w:t>
+      </w:r>
+      <w:proofErr w:type="spellEnd"/>
+      <w:r>
+        <w:t>",</w:t>
+      </w:r>
+    </w:p>
+    <w:p>
+      <w:r>
+        <w:t>"</w:t>
+      </w:r>
+      <w:proofErr w:type="spellStart"/>
+      <w:r>
+        <w:t>status</w:t>
+      </w:r>
+      <w:proofErr w:type="spellEnd"/>
+      <w:r>
+        <w:t>": "</w:t>
+      </w:r>
+      <w:proofErr w:type="spellStart"/>
+      <w:r>
+        <w:t>onleave</w:t>
+      </w:r>
+      <w:proofErr w:type="spellEnd"/>
+      <w:r>
+        <w:t>",</w:t>
+      </w:r>
+    </w:p>
+    <w:p>
+      <w:r>
+        <w:t>"</w:t>
+      </w:r>
+      <w:proofErr w:type="spellStart"/>
+      <w:r>
+        <w:t>patient</w:t>
+      </w:r>
+      <w:proofErr w:type="spellEnd"/>
+      <w:r>
+        <w:t>": {"</w:t>
+      </w:r>
+      <w:proofErr w:type="spellStart"/>
+      <w:r>
+        <w:t>reference</w:t>
+      </w:r>
+      <w:proofErr w:type="spellEnd"/>
+      <w:r>
+        <w:t>": "Patient/</w:t>
+      </w:r>
+      <w:proofErr w:type="spellStart"/>
+      <w:r>
+        <w:t>smith</w:t>
+      </w:r>
+      <w:proofErr w:type="spellEnd"/>
+      <w:r>
+        <w:t>"}}}');</w:t>
+      </w:r>
+    </w:p>
+    <w:p/>
+    <w:p>
+      <w:r>
+        <w:rPr>
+          <w:i/>
+        </w:rPr>
+        <w:t>Encounter Data</w:t>
+      </w:r>
+      <w:r>
+        <w:t xml:space="preserve"> </w:t>
+      </w:r>
+      <w:r>
+        <w:rPr>
+          <w:i/>
+        </w:rPr>
+        <w:t>öffnen</w:t>
+      </w:r>
+      <w:r>
+        <w:t>, check</w:t>
+      </w:r>
+      <w:r>
+        <w:t>en</w:t>
+      </w:r>
+      <w:r>
+        <w:t xml:space="preserve"> </w:t>
+      </w:r>
+      <w:proofErr w:type="gramStart"/>
+      <w:r>
+        <w:t xml:space="preserve">Ressource </w:t>
+      </w:r>
+      <w:r>
+        <w:t xml:space="preserve"> </w:t>
+      </w:r>
+      <w:proofErr w:type="spellStart"/>
+      <w:r>
+        <w:t>jsonb</w:t>
+      </w:r>
+      <w:proofErr w:type="spellEnd"/>
+      <w:proofErr w:type="gramEnd"/>
+      <w:r>
+        <w:t xml:space="preserve"> Feld:</w:t>
+      </w:r>
+    </w:p>
+    <w:p>
+      <w:r>
+        <w:t>{"</w:t>
       </w:r>
       <w:proofErr w:type="spellStart"/>
       <w:r>
@@ -3929,322 +4139,133 @@
       </w:r>
       <w:proofErr w:type="spellEnd"/>
       <w:r>
+        <w:t>": "f58e58da-0ee8-4b00-828e-641c58881a41", "</w:t>
+      </w:r>
+      <w:proofErr w:type="spellStart"/>
+      <w:r>
+        <w:t>meta</w:t>
+      </w:r>
+      <w:proofErr w:type="spellEnd"/>
+      <w:r>
+        <w:t>": {"</w:t>
+      </w:r>
+      <w:proofErr w:type="spellStart"/>
+      <w:r>
+        <w:t>extension</w:t>
+      </w:r>
+      <w:proofErr w:type="spellEnd"/>
+      <w:r>
+        <w:t>": [{"</w:t>
+      </w:r>
+      <w:proofErr w:type="spellStart"/>
+      <w:r>
+        <w:t>url</w:t>
+      </w:r>
+      <w:proofErr w:type="spellEnd"/>
+      <w:r>
         <w:t>": "</w:t>
       </w:r>
       <w:proofErr w:type="spellStart"/>
       <w:r>
+        <w:t>fhir-request-method</w:t>
+      </w:r>
+      <w:proofErr w:type="spellEnd"/>
+      <w:r>
+        <w:t>", "</w:t>
+      </w:r>
+      <w:proofErr w:type="spellStart"/>
+      <w:r>
+        <w:t>valueString</w:t>
+      </w:r>
+      <w:proofErr w:type="spellEnd"/>
+      <w:r>
+        <w:t>": "POST"}, {"</w:t>
+      </w:r>
+      <w:proofErr w:type="spellStart"/>
+      <w:r>
+        <w:t>url</w:t>
+      </w:r>
+      <w:proofErr w:type="spellEnd"/>
+      <w:r>
+        <w:t>": "</w:t>
+      </w:r>
+      <w:proofErr w:type="spellStart"/>
+      <w:r>
+        <w:t>fhir-request-uri</w:t>
+      </w:r>
+      <w:proofErr w:type="spellEnd"/>
+      <w:r>
+        <w:t>", "</w:t>
+      </w:r>
+      <w:proofErr w:type="spellStart"/>
+      <w:r>
+        <w:t>valueUri</w:t>
+      </w:r>
+      <w:proofErr w:type="spellEnd"/>
+      <w:r>
+        <w:t>": "Encounter"}], "</w:t>
+      </w:r>
+      <w:proofErr w:type="spellStart"/>
+      <w:r>
+        <w:t>versionId</w:t>
+      </w:r>
+      <w:proofErr w:type="spellEnd"/>
+      <w:r>
+        <w:t>": "c3f31a5f-ec6c-443f-a647-2e2fe210db49", "</w:t>
+      </w:r>
+      <w:proofErr w:type="spellStart"/>
+      <w:r>
+        <w:t>lastUpdated</w:t>
+      </w:r>
+      <w:proofErr w:type="spellEnd"/>
+      <w:r>
+        <w:t>": "2016-09-17T09:36:38.288Z"}, "</w:t>
+      </w:r>
+      <w:proofErr w:type="spellStart"/>
+      <w:r>
+        <w:t>status</w:t>
+      </w:r>
+      <w:proofErr w:type="spellEnd"/>
+      <w:r>
+        <w:t>": "</w:t>
+      </w:r>
+      <w:proofErr w:type="spellStart"/>
+      <w:r>
+        <w:t>onleave</w:t>
+      </w:r>
+      <w:proofErr w:type="spellEnd"/>
+      <w:r>
+        <w:t>", "</w:t>
+      </w:r>
+      <w:proofErr w:type="spellStart"/>
+      <w:r>
+        <w:t>patient</w:t>
+      </w:r>
+      <w:proofErr w:type="spellEnd"/>
+      <w:r>
+        <w:t>": {"</w:t>
+      </w:r>
+      <w:proofErr w:type="spellStart"/>
+      <w:r>
+        <w:t>reference</w:t>
+      </w:r>
+      <w:proofErr w:type="spellEnd"/>
+      <w:r>
+        <w:t>": "Patient/</w:t>
+      </w:r>
+      <w:proofErr w:type="spellStart"/>
+      <w:r>
         <w:t>smith</w:t>
       </w:r>
       <w:proofErr w:type="spellEnd"/>
       <w:r>
-        <w:t>",</w:t>
-      </w:r>
-    </w:p>
-    <w:p>
-      <w:r>
-        <w:t xml:space="preserve">    "</w:t>
-      </w:r>
-      <w:proofErr w:type="spellStart"/>
-      <w:r>
-        <w:t>name</w:t>
-      </w:r>
-      <w:proofErr w:type="spellEnd"/>
-      <w:proofErr w:type="gramStart"/>
-      <w:r>
-        <w:t>":[</w:t>
-      </w:r>
-      <w:proofErr w:type="gramEnd"/>
-      <w:r>
-        <w:t>{"</w:t>
-      </w:r>
-      <w:proofErr w:type="spellStart"/>
-      <w:r>
-        <w:t>given</w:t>
-      </w:r>
-      <w:proofErr w:type="spellEnd"/>
-      <w:r>
-        <w:t>":"Bruno"}]}}');</w:t>
-      </w:r>
-    </w:p>
-    <w:p>
-      <w:r>
-        <w:t xml:space="preserve">SELECT </w:t>
-      </w:r>
-      <w:proofErr w:type="spellStart"/>
-      <w:r>
-        <w:t>fhir_create_</w:t>
-      </w:r>
-      <w:proofErr w:type="gramStart"/>
-      <w:r>
-        <w:t>resource</w:t>
-      </w:r>
-      <w:proofErr w:type="spellEnd"/>
-      <w:r>
-        <w:t>(</w:t>
-      </w:r>
-      <w:proofErr w:type="gramEnd"/>
-      <w:r>
-        <w:t>'{</w:t>
-      </w:r>
-    </w:p>
-    <w:p>
-      <w:r>
-        <w:t xml:space="preserve">  "</w:t>
-      </w:r>
-      <w:proofErr w:type="spellStart"/>
-      <w:r>
-        <w:t>allowId</w:t>
-      </w:r>
-      <w:proofErr w:type="spellEnd"/>
-      <w:r>
-        <w:t xml:space="preserve">": </w:t>
-      </w:r>
-      <w:proofErr w:type="spellStart"/>
-      <w:r>
-        <w:t>true</w:t>
-      </w:r>
-      <w:proofErr w:type="spellEnd"/>
-      <w:r>
-        <w:t>,</w:t>
-      </w:r>
-    </w:p>
-    <w:p>
-      <w:r>
-        <w:t xml:space="preserve">  "</w:t>
-      </w:r>
-      <w:proofErr w:type="spellStart"/>
-      <w:r>
-        <w:t>resource</w:t>
-      </w:r>
-      <w:proofErr w:type="spellEnd"/>
-      <w:r>
-        <w:t>":</w:t>
-      </w:r>
-    </w:p>
-    <w:p>
-      <w:r>
-        <w:t>{"</w:t>
-      </w:r>
-      <w:proofErr w:type="spellStart"/>
-      <w:r>
-        <w:t>resourceType</w:t>
-      </w:r>
-      <w:proofErr w:type="spellEnd"/>
-      <w:r>
-        <w:t>":"Encounter",</w:t>
-      </w:r>
-    </w:p>
-    <w:p>
-      <w:r>
-        <w:t>"</w:t>
-      </w:r>
-      <w:proofErr w:type="spellStart"/>
-      <w:r>
-        <w:t>status</w:t>
-      </w:r>
-      <w:proofErr w:type="spellEnd"/>
-      <w:r>
-        <w:t>": "</w:t>
-      </w:r>
-      <w:proofErr w:type="spellStart"/>
-      <w:r>
-        <w:t>onleave</w:t>
-      </w:r>
-      <w:proofErr w:type="spellEnd"/>
-      <w:r>
-        <w:t>",</w:t>
-      </w:r>
-    </w:p>
-    <w:p>
-      <w:r>
-        <w:t>"</w:t>
-      </w:r>
-      <w:proofErr w:type="spellStart"/>
-      <w:r>
-        <w:t>patient</w:t>
-      </w:r>
-      <w:proofErr w:type="spellEnd"/>
-      <w:r>
-        <w:t>": {"</w:t>
-      </w:r>
-      <w:proofErr w:type="spellStart"/>
-      <w:r>
-        <w:t>reference</w:t>
-      </w:r>
-      <w:proofErr w:type="spellEnd"/>
-      <w:r>
-        <w:t>": "Patient/</w:t>
-      </w:r>
-      <w:proofErr w:type="spellStart"/>
-      <w:r>
-        <w:t>smith</w:t>
-      </w:r>
-      <w:proofErr w:type="spellEnd"/>
-      <w:r>
-        <w:t>"}}}');</w:t>
-      </w:r>
-    </w:p>
-    <w:p/>
-    <w:p>
-      <w:r>
-        <w:t xml:space="preserve">Öffne Encounter Data, checke </w:t>
-      </w:r>
-      <w:proofErr w:type="spellStart"/>
-      <w:r>
-        <w:t>resource</w:t>
-      </w:r>
-      <w:proofErr w:type="spellEnd"/>
-      <w:r>
-        <w:t xml:space="preserve"> </w:t>
-      </w:r>
-      <w:proofErr w:type="spellStart"/>
-      <w:r>
-        <w:t>jsonb</w:t>
-      </w:r>
-      <w:proofErr w:type="spellEnd"/>
-      <w:r>
-        <w:t xml:space="preserve"> Feld:</w:t>
-      </w:r>
-    </w:p>
-    <w:p>
-      <w:r>
-        <w:t>{"</w:t>
-      </w:r>
-      <w:proofErr w:type="spellStart"/>
-      <w:r>
-        <w:t>id</w:t>
-      </w:r>
-      <w:proofErr w:type="spellEnd"/>
-      <w:r>
-        <w:t>": "f58e58da-0ee8-4b00-828e-641c58881a41", "</w:t>
-      </w:r>
-      <w:proofErr w:type="spellStart"/>
-      <w:r>
-        <w:t>meta</w:t>
-      </w:r>
-      <w:proofErr w:type="spellEnd"/>
-      <w:r>
-        <w:t>": {"</w:t>
-      </w:r>
-      <w:proofErr w:type="spellStart"/>
-      <w:r>
-        <w:t>extension</w:t>
-      </w:r>
-      <w:proofErr w:type="spellEnd"/>
-      <w:r>
-        <w:t>": [{"</w:t>
-      </w:r>
-      <w:proofErr w:type="spellStart"/>
-      <w:r>
-        <w:t>url</w:t>
-      </w:r>
-      <w:proofErr w:type="spellEnd"/>
-      <w:r>
-        <w:t>": "</w:t>
-      </w:r>
-      <w:proofErr w:type="spellStart"/>
-      <w:r>
-        <w:t>fhir-request-method</w:t>
-      </w:r>
-      <w:proofErr w:type="spellEnd"/>
-      <w:r>
-        <w:t>", "</w:t>
-      </w:r>
-      <w:proofErr w:type="spellStart"/>
-      <w:r>
-        <w:t>valueString</w:t>
-      </w:r>
-      <w:proofErr w:type="spellEnd"/>
-      <w:r>
-        <w:t>": "POST"}, {"</w:t>
-      </w:r>
-      <w:proofErr w:type="spellStart"/>
-      <w:r>
-        <w:t>url</w:t>
-      </w:r>
-      <w:proofErr w:type="spellEnd"/>
-      <w:r>
-        <w:t>": "</w:t>
-      </w:r>
-      <w:proofErr w:type="spellStart"/>
-      <w:r>
-        <w:t>fhir-request-uri</w:t>
-      </w:r>
-      <w:proofErr w:type="spellEnd"/>
-      <w:r>
-        <w:t>", "</w:t>
-      </w:r>
-      <w:proofErr w:type="spellStart"/>
-      <w:r>
-        <w:t>valueUri</w:t>
-      </w:r>
-      <w:proofErr w:type="spellEnd"/>
-      <w:r>
-        <w:t>": "Encounter"}], "</w:t>
-      </w:r>
-      <w:proofErr w:type="spellStart"/>
-      <w:r>
-        <w:t>versionId</w:t>
-      </w:r>
-      <w:proofErr w:type="spellEnd"/>
-      <w:r>
-        <w:t>": "c3f31a5f-ec6c-443f-a647-2e2fe210db49", "</w:t>
-      </w:r>
-      <w:proofErr w:type="spellStart"/>
-      <w:r>
-        <w:t>lastUpdated</w:t>
-      </w:r>
-      <w:proofErr w:type="spellEnd"/>
-      <w:r>
-        <w:t>": "2016-09-17T09:36:38.288Z"}, "</w:t>
-      </w:r>
-      <w:proofErr w:type="spellStart"/>
-      <w:r>
-        <w:t>status</w:t>
-      </w:r>
-      <w:proofErr w:type="spellEnd"/>
-      <w:r>
-        <w:t>": "</w:t>
-      </w:r>
-      <w:proofErr w:type="spellStart"/>
-      <w:r>
-        <w:t>onleave</w:t>
-      </w:r>
-      <w:proofErr w:type="spellEnd"/>
-      <w:r>
-        <w:t>", "</w:t>
-      </w:r>
-      <w:proofErr w:type="spellStart"/>
-      <w:r>
-        <w:t>patient</w:t>
-      </w:r>
-      <w:proofErr w:type="spellEnd"/>
-      <w:r>
-        <w:t>": {"</w:t>
-      </w:r>
-      <w:proofErr w:type="spellStart"/>
-      <w:r>
-        <w:t>reference</w:t>
-      </w:r>
-      <w:proofErr w:type="spellEnd"/>
-      <w:r>
-        <w:t>": "Patient/</w:t>
-      </w:r>
-      <w:proofErr w:type="spellStart"/>
-      <w:r>
-        <w:t>smith</w:t>
-      </w:r>
-      <w:proofErr w:type="spellEnd"/>
-      <w:r>
         <w:t>"}, "</w:t>
       </w:r>
-      <w:proofErr w:type="spellStart"/>
-      <w:r>
-        <w:t>resourceType</w:t>
-      </w:r>
-      <w:proofErr w:type="spellEnd"/>
-      <w:r>
-        <w:t>": "Encounter"}</w:t>
+      <w:r>
+        <w:t xml:space="preserve">Ressource </w:t>
+      </w:r>
+      <w:r>
+        <w:t>Type": "Encounter"}</w:t>
       </w:r>
     </w:p>
     <w:p/>
@@ -4774,7 +4795,13 @@
         <w:rPr>
           <w:i/>
         </w:rPr>
-        <w:t>Resource2String.java:</w:t>
+        <w:t xml:space="preserve">Ressource </w:t>
+      </w:r>
+      <w:r>
+        <w:rPr>
+          <w:i/>
+        </w:rPr>
+        <w:t>2String.java:</w:t>
       </w:r>
     </w:p>
     <w:p>
@@ -4804,7 +4831,6 @@
         <w:rPr>
           <w:i/>
         </w:rPr>
-        <w:lastRenderedPageBreak/>
         <w:t>GenericClient.java</w:t>
       </w:r>
       <w:r>
@@ -4944,10 +4970,58 @@
       </w:r>
       <w:proofErr w:type="spellEnd"/>
       <w:r>
-        <w:t xml:space="preserve"> Edit Data </w:t>
-      </w:r>
-      <w:r>
-        <w:t>Fenster</w:t>
+        <w:t xml:space="preserve"> - </w:t>
+      </w:r>
+      <w:r>
+        <w:rPr>
+          <w:i/>
+        </w:rPr>
+        <w:t xml:space="preserve">View </w:t>
+      </w:r>
+      <w:proofErr w:type="spellStart"/>
+      <w:r>
+        <w:rPr>
+          <w:i/>
+        </w:rPr>
+        <w:t>the</w:t>
+      </w:r>
+      <w:proofErr w:type="spellEnd"/>
+      <w:r>
+        <w:rPr>
+          <w:i/>
+        </w:rPr>
+        <w:t xml:space="preserve"> Data in </w:t>
+      </w:r>
+      <w:proofErr w:type="spellStart"/>
+      <w:r>
+        <w:rPr>
+          <w:i/>
+        </w:rPr>
+        <w:t>selected</w:t>
+      </w:r>
+      <w:proofErr w:type="spellEnd"/>
+      <w:r>
+        <w:rPr>
+          <w:i/>
+        </w:rPr>
+        <w:t xml:space="preserve"> </w:t>
+      </w:r>
+      <w:proofErr w:type="spellStart"/>
+      <w:r>
+        <w:rPr>
+          <w:i/>
+        </w:rPr>
+        <w:t>Object</w:t>
+      </w:r>
+      <w:proofErr w:type="spellEnd"/>
+      <w:r>
+        <w:rPr>
+          <w:i/>
+        </w:rPr>
+        <w:t xml:space="preserve"> </w:t>
+      </w:r>
+      <w:r>
+        <w:t>Icon</w:t>
       </w:r>
       <w:r>
         <w:t>.</w:t>
@@ -5142,7 +5216,13 @@
     <w:p/>
     <w:p>
       <w:r>
-        <w:t xml:space="preserve">Das ist ein Versuch ein, mit randomisierten Dateien, befühlte </w:t>
+        <w:t>Das ist ein Versuch</w:t>
+      </w:r>
+      <w:r>
+        <w:t xml:space="preserve"> ein, mit randomisierten Dateien</w:t>
+      </w:r>
+      <w:r>
+        <w:t xml:space="preserve"> befühlte </w:t>
       </w:r>
       <w:proofErr w:type="spellStart"/>
       <w:r>
@@ -5187,7 +5267,13 @@
     </w:p>
     <w:p>
       <w:r>
-        <w:t>In Konsole zeigt es das Ergebnisse der drei Schritten:</w:t>
+        <w:t>In Konsole zeigt e</w:t>
+      </w:r>
+      <w:r>
+        <w:t>s das Ergebnis</w:t>
+      </w:r>
+      <w:r>
+        <w:t xml:space="preserve"> der drei Schritten:</w:t>
       </w:r>
     </w:p>
     <w:p>
@@ -5467,7 +5553,10 @@
     <w:p/>
     <w:p>
       <w:r>
-        <w:t xml:space="preserve">Der andere und einfachere Weg wäre, dass es keine </w:t>
+        <w:t>Der andere und einfachere Weg wäre, dass es kein</w:t>
+      </w:r>
+      <w:r>
+        <w:t xml:space="preserve"> </w:t>
       </w:r>
       <w:proofErr w:type="spellStart"/>
       <w:r>
@@ -5475,7 +5564,10 @@
       </w:r>
       <w:proofErr w:type="spellEnd"/>
       <w:r>
-        <w:t xml:space="preserve"> Objekt erzeugt wird. </w:t>
+        <w:t>-</w:t>
+      </w:r>
+      <w:r>
+        <w:t xml:space="preserve">Objekt erzeugt wird. </w:t>
       </w:r>
     </w:p>
     <w:p>
@@ -5491,13 +5583,8 @@
       <w:r>
         <w:t xml:space="preserve">ne Erstellung von </w:t>
       </w:r>
-      <w:proofErr w:type="spellStart"/>
-      <w:r>
-        <w:t>Hapi</w:t>
-      </w:r>
-      <w:proofErr w:type="spellEnd"/>
-      <w:r>
-        <w:t xml:space="preserve"> Objekt bewerkstelligen</w:t>
+      <w:r>
+        <w:t>Java Objekt bewerkstellig werden</w:t>
       </w:r>
       <w:r>
         <w:t>.</w:t>
@@ -5567,6 +5654,7 @@
           <w:noProof/>
           <w:lang w:val="de-AT" w:eastAsia="de-AT"/>
         </w:rPr>
+        <w:lastRenderedPageBreak/>
         <w:drawing>
           <wp:inline distT="0" distB="0" distL="0" distR="0" wp14:anchorId="19EE580B" wp14:editId="08F707EE">
             <wp:extent cx="5759450" cy="1431290"/>
@@ -5730,7 +5818,10 @@
         <w:t>Der erste Test erfolgt mit 10.0</w:t>
       </w:r>
       <w:r>
-        <w:t>00 Patienten.</w:t>
+        <w:t>0</w:t>
+      </w:r>
+      <w:r>
+        <w:t>0 Patienten.</w:t>
       </w:r>
     </w:p>
     <w:p/>
@@ -5755,7 +5846,21 @@
         <w:t xml:space="preserve"> sehr instabil ist. </w:t>
       </w:r>
       <w:r>
-        <w:t xml:space="preserve">Refresh Option zu drücken ist nicht empfehlenswert. </w:t>
+        <w:t>Refresh Option zu drücken ist nicht empfehlenswert.</w:t>
+      </w:r>
+      <w:r>
+        <w:t xml:space="preserve"> Das </w:t>
+      </w:r>
+      <w:proofErr w:type="spellStart"/>
+      <w:r>
+        <w:t>Nuzten</w:t>
+      </w:r>
+      <w:proofErr w:type="spellEnd"/>
+      <w:r>
+        <w:t xml:space="preserve"> von</w:t>
+      </w:r>
+      <w:r>
+        <w:t xml:space="preserve"> </w:t>
       </w:r>
       <w:proofErr w:type="spellStart"/>
       <w:r>
@@ -5804,24 +5909,18 @@
         <w:rPr>
           <w:b/>
         </w:rPr>
-        <w:t xml:space="preserve">Arbeiten mit </w:t>
+        <w:t>Arbeiten mit echten Dateien von Österreich</w:t>
       </w:r>
       <w:r>
         <w:rPr>
           <w:b/>
         </w:rPr>
-        <w:t>echten Dateien von Österreich</w:t>
+        <w:t xml:space="preserve">: </w:t>
       </w:r>
       <w:r>
         <w:rPr>
           <w:b/>
         </w:rPr>
-        <w:t xml:space="preserve">: </w:t>
-      </w:r>
-      <w:r>
-        <w:rPr>
-          <w:b/>
-        </w:rPr>
         <w:br/>
       </w:r>
       <w:r>
@@ -5834,13 +5933,7 @@
         <w:rPr>
           <w:i/>
         </w:rPr>
-        <w:t>Database</w:t>
-      </w:r>
-      <w:r>
-        <w:rPr>
-          <w:i/>
-        </w:rPr>
-        <w:t>_AT</w:t>
+        <w:t>Database_AT</w:t>
       </w:r>
       <w:r>
         <w:rPr>
@@ -5883,11 +5976,9 @@
       <w:r>
         <w:t xml:space="preserve">In HL7 </w:t>
       </w:r>
-      <w:proofErr w:type="spellStart"/>
-      <w:r>
-        <w:t>Documentation</w:t>
-      </w:r>
-      <w:proofErr w:type="spellEnd"/>
+      <w:r>
+        <w:t>Dokumentation</w:t>
+      </w:r>
       <w:r>
         <w:t xml:space="preserve"> wird es nachgeschaut, wie die Struktur von Encounter bezüglich Krankenhaus oder Location aufgebaut: </w:t>
       </w:r>
@@ -5899,15 +5990,27 @@
     </w:p>
     <w:p>
       <w:r>
+        <w:rPr>
+          <w:i/>
+        </w:rPr>
         <w:t xml:space="preserve">In </w:t>
       </w:r>
       <w:proofErr w:type="spellStart"/>
       <w:r>
+        <w:rPr>
+          <w:i/>
+        </w:rPr>
         <w:t>Resource</w:t>
       </w:r>
       <w:proofErr w:type="spellEnd"/>
       <w:r>
-        <w:t xml:space="preserve"> Content </w:t>
+        <w:rPr>
+          <w:i/>
+        </w:rPr>
+        <w:t xml:space="preserve"> Content</w:t>
+      </w:r>
+      <w:r>
+        <w:t xml:space="preserve"> </w:t>
       </w:r>
       <w:proofErr w:type="spellStart"/>
       <w:r>
@@ -5915,21 +6018,22 @@
       </w:r>
       <w:proofErr w:type="spellEnd"/>
       <w:r>
-        <w:t xml:space="preserve">-Tab ist es gut sichtbar, dass ein </w:t>
-      </w:r>
-      <w:proofErr w:type="spellStart"/>
-      <w:r>
-        <w:t>Ecounter</w:t>
-      </w:r>
-      <w:proofErr w:type="spellEnd"/>
-      <w:r>
-        <w:t xml:space="preserve"> </w:t>
-      </w:r>
-      <w:proofErr w:type="spellStart"/>
-      <w:r>
-        <w:t>Resourc</w:t>
-      </w:r>
-      <w:proofErr w:type="spellEnd"/>
+        <w:t xml:space="preserve">-Tab ist es </w:t>
+      </w:r>
+      <w:r>
+        <w:t>gut sichtbar, dass ein E</w:t>
+      </w:r>
+      <w:r>
+        <w:t>n</w:t>
+      </w:r>
+      <w:r>
+        <w:t>coun</w:t>
+      </w:r>
+      <w:bookmarkStart w:id="0" w:name="_GoBack"/>
+      <w:bookmarkEnd w:id="0"/>
+      <w:r>
+        <w:t>ter-Ressource</w:t>
+      </w:r>
       <w:r>
         <w:t xml:space="preserve"> ein Location </w:t>
       </w:r>
@@ -6044,8 +6148,8 @@
         </w:rPr>
         <w:drawing>
           <wp:inline distT="0" distB="0" distL="0" distR="0" wp14:anchorId="1C93896E" wp14:editId="4407B81C">
-            <wp:extent cx="4005618" cy="1782876"/>
-            <wp:effectExtent l="0" t="0" r="0" b="8255"/>
+            <wp:extent cx="4233849" cy="1884460"/>
+            <wp:effectExtent l="0" t="0" r="0" b="1905"/>
             <wp:docPr id="17" name="Grafik 17"/>
             <wp:cNvGraphicFramePr>
               <a:graphicFrameLocks xmlns:a="http://schemas.openxmlformats.org/drawingml/2006/main" noChangeAspect="1"/>
@@ -6066,7 +6170,7 @@
                   <pic:spPr>
                     <a:xfrm>
                       <a:off x="0" y="0"/>
-                      <a:ext cx="4016978" cy="1787932"/>
+                      <a:ext cx="4250287" cy="1891777"/>
                     </a:xfrm>
                     <a:prstGeom prst="rect">
                       <a:avLst/>
@@ -6082,6 +6186,7 @@
     <w:p/>
     <w:p>
       <w:r>
+        <w:lastRenderedPageBreak/>
         <w:t>Es wird erst mit statischen Dateien getestet ob alles funktioniert:</w:t>
       </w:r>
     </w:p>
@@ -6120,6 +6225,9 @@
     <w:p/>
     <w:p>
       <w:r>
+        <w:t xml:space="preserve">NEM KELL </w:t>
+      </w:r>
+      <w:r>
         <w:t>Testen den Zusammenhang</w:t>
       </w:r>
       <w:r>
@@ -6190,7 +6298,15 @@
         <w:ind w:left="705" w:hanging="705"/>
       </w:pPr>
       <w:r>
-        <w:t xml:space="preserve">Die echten Postleitzahlen für jede Stadt bekam ich in Excel </w:t>
+        <w:t xml:space="preserve">Die echten Postleitzahlen für jede Stadt </w:t>
+      </w:r>
+      <w:proofErr w:type="spellStart"/>
+      <w:r>
+        <w:t>erhaltete</w:t>
+      </w:r>
+      <w:proofErr w:type="spellEnd"/>
+      <w:r>
+        <w:t xml:space="preserve"> ich in Excel </w:t>
       </w:r>
       <w:proofErr w:type="spellStart"/>
       <w:r>
@@ -6266,6 +6382,14 @@
     <w:p>
       <w:pPr>
         <w:ind w:left="705" w:hanging="705"/>
+        <w:rPr>
+          <w:i/>
+        </w:rPr>
+      </w:pPr>
+    </w:p>
+    <w:p>
+      <w:pPr>
+        <w:ind w:left="705" w:hanging="705"/>
       </w:pPr>
       <w:r>
         <w:t xml:space="preserve">Die Adresse und Name </w:t>
@@ -6286,7 +6410,10 @@
       </w:r>
       <w:proofErr w:type="spellStart"/>
       <w:r>
-        <w:t>erhaltete</w:t>
+        <w:t>erhalte</w:t>
+      </w:r>
+      <w:r>
+        <w:t>te</w:t>
       </w:r>
       <w:proofErr w:type="spellEnd"/>
       <w:r>
@@ -6314,7 +6441,10 @@
       </w:r>
       <w:proofErr w:type="spellEnd"/>
       <w:r>
-        <w:t xml:space="preserve"> form:</w:t>
+        <w:t xml:space="preserve"> F</w:t>
+      </w:r>
+      <w:r>
+        <w:t>orm:</w:t>
       </w:r>
     </w:p>
     <w:p>
@@ -6373,9 +6503,24 @@
       <w:pPr>
         <w:ind w:left="705" w:hanging="705"/>
       </w:pPr>
-      <w:r>
-        <w:lastRenderedPageBreak/>
-        <w:t>In Dokument gibt es aber mehr Information als ich für die Aufgabe benötigte. Es wird weitere Vorarbeit benötigt.</w:t>
+    </w:p>
+    <w:p>
+      <w:pPr>
+        <w:ind w:left="705" w:hanging="705"/>
+      </w:pPr>
+      <w:r>
+        <w:t xml:space="preserve">In </w:t>
+      </w:r>
+      <w:proofErr w:type="spellStart"/>
+      <w:r>
+        <w:t>mapping_kas</w:t>
+      </w:r>
+      <w:proofErr w:type="spellEnd"/>
+      <w:r>
+        <w:t xml:space="preserve"> </w:t>
+      </w:r>
+      <w:r>
+        <w:t>Dokument gibt es aber mehr Information als ich für die Aufgabe benötigte. Es wird weitere Vorarbeit benötigt.</w:t>
       </w:r>
     </w:p>
     <w:p>
@@ -6459,10 +6604,7 @@
     </w:p>
     <w:p>
       <w:r>
-        <w:t xml:space="preserve">Da die </w:t>
-      </w:r>
-      <w:r>
-        <w:t>Stadt-</w:t>
+        <w:t>Da die Stadt-</w:t>
       </w:r>
       <w:proofErr w:type="spellStart"/>
       <w:r>
@@ -6470,10 +6612,13 @@
       </w:r>
       <w:proofErr w:type="spellEnd"/>
       <w:r>
-        <w:t xml:space="preserve"> Paaren</w:t>
-      </w:r>
-      <w:r>
-        <w:t xml:space="preserve"> sowieso in dieser Form </w:t>
+        <w:t xml:space="preserve"> Paaren sowieso in dieser </w:t>
+      </w:r>
+      <w:r>
+        <w:t>Excel-</w:t>
+      </w:r>
+      <w:r>
+        <w:t xml:space="preserve">Form </w:t>
       </w:r>
       <w:proofErr w:type="spellStart"/>
       <w:r>
@@ -6484,15 +6629,261 @@
         <w:t xml:space="preserve">, würde es sinnvoll diese von Excel importieren und nutzen. </w:t>
       </w:r>
     </w:p>
-    <w:p>
-      <w:r>
-        <w:t xml:space="preserve">Die Namen und Adresse von Krankenhäuser können dann nach einer bisschen Vorarbeit auch von Excel importieren. </w:t>
-      </w:r>
-    </w:p>
-    <w:p>
-      <w:bookmarkStart w:id="0" w:name="_GoBack"/>
-      <w:bookmarkEnd w:id="0"/>
-    </w:p>
+    <w:p/>
+    <w:p>
+      <w:pPr>
+        <w:rPr>
+          <w:i/>
+        </w:rPr>
+      </w:pPr>
+      <w:r>
+        <w:rPr>
+          <w:i/>
+        </w:rPr>
+        <w:t>..</w:t>
+      </w:r>
+      <w:r>
+        <w:rPr>
+          <w:i/>
+        </w:rPr>
+        <w:t>\my</w:t>
+      </w:r>
+      <w:r>
+        <w:rPr>
+          <w:i/>
+        </w:rPr>
+        <w:t>Project\src\main\java\myProject\</w:t>
+      </w:r>
+      <w:r>
+        <w:rPr>
+          <w:i/>
+        </w:rPr>
+        <w:t>src\main\java\Test\ReadExcelData_PLZ_Stadt.java</w:t>
+      </w:r>
+    </w:p>
+    <w:p>
+      <w:pPr>
+        <w:rPr>
+          <w:i/>
+        </w:rPr>
+      </w:pPr>
+    </w:p>
+    <w:p>
+      <w:r>
+        <w:t xml:space="preserve">Das File importiert </w:t>
+      </w:r>
+      <w:proofErr w:type="spellStart"/>
+      <w:r>
+        <w:t>plz</w:t>
+      </w:r>
+      <w:proofErr w:type="spellEnd"/>
+      <w:r>
+        <w:t>-stadt Paaren von Excel Dokument.</w:t>
+      </w:r>
+    </w:p>
+    <w:p/>
+    <w:p>
+      <w:r>
+        <w:t>Die Namen und Adresse von Krankenhäuser können dann nach einer bisschen Vorarb</w:t>
+      </w:r>
+      <w:r>
+        <w:t>eit auch von Excel importieren:</w:t>
+      </w:r>
+    </w:p>
+    <w:p/>
+    <w:p>
+      <w:pPr>
+        <w:rPr>
+          <w:i/>
+        </w:rPr>
+      </w:pPr>
+      <w:r>
+        <w:rPr>
+          <w:i/>
+        </w:rPr>
+        <w:t>..</w:t>
+      </w:r>
+      <w:r>
+        <w:rPr>
+          <w:i/>
+        </w:rPr>
+        <w:t>\my</w:t>
+      </w:r>
+      <w:r>
+        <w:rPr>
+          <w:i/>
+        </w:rPr>
+        <w:t>Project\src\main\java\myProject\</w:t>
+      </w:r>
+      <w:r>
+        <w:rPr>
+          <w:i/>
+        </w:rPr>
+        <w:t>src\main\java\Test\ReadExcelData_</w:t>
+      </w:r>
+      <w:r>
+        <w:rPr>
+          <w:i/>
+        </w:rPr>
+        <w:t>KH_Address</w:t>
+      </w:r>
+      <w:r>
+        <w:rPr>
+          <w:i/>
+        </w:rPr>
+        <w:t>.java</w:t>
+      </w:r>
+    </w:p>
+    <w:p>
+      <w:pPr>
+        <w:rPr>
+          <w:i/>
+        </w:rPr>
+      </w:pPr>
+    </w:p>
+    <w:p>
+      <w:r>
+        <w:t>Der Test importiert mehrere Excel-</w:t>
+      </w:r>
+      <w:proofErr w:type="spellStart"/>
+      <w:r>
+        <w:t>Cellen</w:t>
+      </w:r>
+      <w:proofErr w:type="spellEnd"/>
+      <w:r>
+        <w:t xml:space="preserve"> in ein </w:t>
+      </w:r>
+      <w:proofErr w:type="spellStart"/>
+      <w:r>
+        <w:t>Record</w:t>
+      </w:r>
+      <w:proofErr w:type="spellEnd"/>
+      <w:r>
+        <w:t xml:space="preserve">-Objekt, das in ein </w:t>
+      </w:r>
+      <w:proofErr w:type="spellStart"/>
+      <w:r>
+        <w:t>HashMap</w:t>
+      </w:r>
+      <w:proofErr w:type="spellEnd"/>
+      <w:r>
+        <w:t xml:space="preserve"> gepackt wird.</w:t>
+      </w:r>
+    </w:p>
+    <w:p/>
+    <w:p>
+      <w:r>
+        <w:t xml:space="preserve">Mit diesen Erfahrungen wird in DataBase_AT.java </w:t>
+      </w:r>
+      <w:r>
+        <w:t>den ganzen Prozess</w:t>
+      </w:r>
+      <w:r>
+        <w:t xml:space="preserve"> implementiert:</w:t>
+      </w:r>
+    </w:p>
+    <w:p/>
+    <w:p>
+      <w:pPr>
+        <w:rPr>
+          <w:i/>
+        </w:rPr>
+      </w:pPr>
+      <w:r>
+        <w:rPr>
+          <w:i/>
+        </w:rPr>
+        <w:t>..</w:t>
+      </w:r>
+      <w:r>
+        <w:rPr>
+          <w:i/>
+        </w:rPr>
+        <w:t>\my</w:t>
+      </w:r>
+      <w:r>
+        <w:rPr>
+          <w:i/>
+        </w:rPr>
+        <w:t>Project\src\main\java\myProject\</w:t>
+      </w:r>
+      <w:r>
+        <w:rPr>
+          <w:i/>
+        </w:rPr>
+        <w:t>src\main\java\</w:t>
+      </w:r>
+      <w:r>
+        <w:rPr>
+          <w:i/>
+        </w:rPr>
+        <w:t>myProject</w:t>
+      </w:r>
+      <w:r>
+        <w:rPr>
+          <w:i/>
+        </w:rPr>
+        <w:t>\</w:t>
+      </w:r>
+      <w:r>
+        <w:rPr>
+          <w:i/>
+        </w:rPr>
+        <w:t>DataBase_AT.java</w:t>
+      </w:r>
+    </w:p>
+    <w:p>
+      <w:pPr>
+        <w:rPr>
+          <w:i/>
+        </w:rPr>
+      </w:pPr>
+    </w:p>
+    <w:p>
+      <w:pPr>
+        <w:rPr>
+          <w:i/>
+        </w:rPr>
+      </w:pPr>
+      <w:r>
+        <w:t xml:space="preserve">Im Laufe der Prozess wird erst alle 281 Location aus Excel: </w:t>
+      </w:r>
+      <w:r>
+        <w:rPr>
+          <w:i/>
+        </w:rPr>
+        <w:t>KH_AddressGenerator.java</w:t>
+      </w:r>
+      <w:r>
+        <w:rPr>
+          <w:i/>
+        </w:rPr>
+        <w:t xml:space="preserve"> importiert.</w:t>
+      </w:r>
+    </w:p>
+    <w:p/>
+    <w:p>
+      <w:r>
+        <w:t xml:space="preserve">Dann werden die beliebige Anzahl von Patient Ressourcen gepaart mit Encounters erstellt. Die deutsche Vor- und Nachnamen werden aus vorgefertigten Listen generiert. </w:t>
+      </w:r>
+    </w:p>
+    <w:p>
+      <w:r>
+        <w:t xml:space="preserve">Die Adresse von Patienten sind randomisierte Dummy Dateien, aber die </w:t>
+      </w:r>
+      <w:proofErr w:type="spellStart"/>
+      <w:r>
+        <w:t>Plz</w:t>
+      </w:r>
+      <w:proofErr w:type="spellEnd"/>
+      <w:r>
+        <w:t>-Stadt Paaren kommen aus Excel randomisiert (Echte Städte mit Postleitzahlen).</w:t>
+      </w:r>
+    </w:p>
+    <w:p/>
+    <w:p/>
+    <w:p/>
+    <w:p/>
     <w:sectPr>
       <w:pgSz w:w="11906" w:h="16838"/>
       <w:pgMar w:top="1701" w:right="1418" w:bottom="1134" w:left="1418" w:header="709" w:footer="284" w:gutter="0"/>
@@ -8121,6 +8512,7 @@
     <w:lsdException w:name="HTML Sample" w:semiHidden="1" w:unhideWhenUsed="1"/>
     <w:lsdException w:name="HTML Typewriter" w:semiHidden="1" w:unhideWhenUsed="1"/>
     <w:lsdException w:name="HTML Variable" w:semiHidden="1" w:unhideWhenUsed="1"/>
+    <w:lsdException w:name="Normal Table" w:semiHidden="1" w:unhideWhenUsed="1"/>
     <w:lsdException w:name="annotation subject" w:semiHidden="1" w:unhideWhenUsed="1"/>
     <w:lsdException w:name="No List" w:semiHidden="1" w:unhideWhenUsed="1"/>
     <w:lsdException w:name="Outline List 1" w:semiHidden="1" w:unhideWhenUsed="1"/>
@@ -8167,8 +8559,10 @@
     <w:lsdException w:name="Table Subtle 2" w:semiHidden="1" w:unhideWhenUsed="1"/>
     <w:lsdException w:name="Table Web 1" w:semiHidden="1" w:unhideWhenUsed="1"/>
     <w:lsdException w:name="Table Web 2" w:semiHidden="1" w:unhideWhenUsed="1"/>
+    <w:lsdException w:name="Table Web 3" w:semiHidden="1" w:unhideWhenUsed="1"/>
     <w:lsdException w:name="Balloon Text" w:semiHidden="1" w:unhideWhenUsed="1"/>
     <w:lsdException w:name="Table Grid" w:uiPriority="39"/>
+    <w:lsdException w:name="Table Theme" w:semiHidden="1" w:unhideWhenUsed="1"/>
     <w:lsdException w:name="Placeholder Text" w:semiHidden="1"/>
     <w:lsdException w:name="No Spacing" w:uiPriority="1" w:qFormat="1"/>
     <w:lsdException w:name="Light Shading" w:uiPriority="60"/>

</xml_diff>